<commit_message>
finished C2-M2, started C2-M3 40%
</commit_message>
<xml_diff>
--- a/2 -Ask Questions to Make Data-Driven Decisions/C2 - Module 2.docx
+++ b/2 -Ask Questions to Make Data-Driven Decisions/C2 - Module 2.docx
@@ -25,25 +25,6 @@
           <w:rtl w:val="0"/>
         </w:rPr>
         <w:t xml:space="preserve">UNDERSTAND THE POWER OF DATA</w:t>
-      </w:r>
-    </w:p>
-    <w:p>
-      <w:pPr>
-        <w:shd w:fill="ffffff" w:val="clear"/>
-        <w:spacing w:line="360" w:lineRule="auto"/>
-        <w:jc w:val="center"/>
-        <w:rPr>
-          <w:b w:val="1"/>
-          <w:color w:val="333333"/>
-          <w:sz w:val="33"/>
-          <w:szCs w:val="33"/>
-          <w:highlight w:val="white"/>
-        </w:rPr>
-      </w:pPr>
-      <w:r>
-        <w:rPr>
-          <w:rtl w:val="0"/>
-        </w:rPr>
       </w:r>
     </w:p>
     <w:p>
@@ -1122,6 +1103,68 @@
       </w:pPr>
       <w:r>
         <w:rPr>
+          <w:rtl w:val="0"/>
+        </w:rPr>
+      </w:r>
+    </w:p>
+    <w:p>
+      <w:pPr>
+        <w:keepNext w:val="0"/>
+        <w:keepLines w:val="0"/>
+        <w:pageBreakBefore w:val="0"/>
+        <w:widowControl w:val="1"/>
+        <w:pBdr>
+          <w:top w:space="0" w:sz="0" w:val="nil"/>
+          <w:left w:space="0" w:sz="0" w:val="nil"/>
+          <w:bottom w:space="0" w:sz="0" w:val="nil"/>
+          <w:right w:space="0" w:sz="0" w:val="nil"/>
+          <w:between w:space="0" w:sz="0" w:val="nil"/>
+        </w:pBdr>
+        <w:shd w:fill="ffffff" w:val="clear"/>
+        <w:spacing w:after="0" w:before="0" w:line="360" w:lineRule="auto"/>
+        <w:ind w:left="0" w:right="0" w:firstLine="0"/>
+        <w:jc w:val="center"/>
+        <w:rPr>
+          <w:b w:val="1"/>
+          <w:color w:val="333333"/>
+          <w:sz w:val="28"/>
+          <w:szCs w:val="28"/>
+          <w:highlight w:val="white"/>
+        </w:rPr>
+      </w:pPr>
+      <w:r>
+        <w:rPr>
+          <w:rtl w:val="0"/>
+        </w:rPr>
+      </w:r>
+    </w:p>
+    <w:p>
+      <w:pPr>
+        <w:keepNext w:val="0"/>
+        <w:keepLines w:val="0"/>
+        <w:pageBreakBefore w:val="0"/>
+        <w:widowControl w:val="1"/>
+        <w:pBdr>
+          <w:top w:space="0" w:sz="0" w:val="nil"/>
+          <w:left w:space="0" w:sz="0" w:val="nil"/>
+          <w:bottom w:space="0" w:sz="0" w:val="nil"/>
+          <w:right w:space="0" w:sz="0" w:val="nil"/>
+          <w:between w:space="0" w:sz="0" w:val="nil"/>
+        </w:pBdr>
+        <w:shd w:fill="ffffff" w:val="clear"/>
+        <w:spacing w:after="0" w:before="0" w:line="360" w:lineRule="auto"/>
+        <w:ind w:left="0" w:right="0" w:firstLine="0"/>
+        <w:jc w:val="center"/>
+        <w:rPr>
+          <w:b w:val="1"/>
+          <w:color w:val="333333"/>
+          <w:sz w:val="28"/>
+          <w:szCs w:val="28"/>
+          <w:highlight w:val="white"/>
+        </w:rPr>
+      </w:pPr>
+      <w:r>
+        <w:rPr>
           <w:b w:val="1"/>
           <w:color w:val="333333"/>
           <w:sz w:val="28"/>
@@ -1353,12 +1396,12 @@
           <wp:inline distB="114300" distT="114300" distL="114300" distR="114300">
             <wp:extent cx="6815138" cy="4733925"/>
             <wp:effectExtent b="0" l="0" r="0" t="0"/>
-            <wp:docPr id="3" name="image1.png"/>
+            <wp:docPr id="4" name="image2.png"/>
             <a:graphic>
               <a:graphicData uri="http://schemas.openxmlformats.org/drawingml/2006/picture">
                 <pic:pic>
                   <pic:nvPicPr>
-                    <pic:cNvPr id="0" name="image1.png"/>
+                    <pic:cNvPr id="0" name="image2.png"/>
                     <pic:cNvPicPr preferRelativeResize="0"/>
                   </pic:nvPicPr>
                   <pic:blipFill>
@@ -2914,9 +2957,64 @@
         <w:ind w:left="-900" w:right="0" w:firstLine="0"/>
         <w:jc w:val="left"/>
         <w:rPr>
-          <w:color w:val="1f1f1f"/>
-          <w:sz w:val="24"/>
-          <w:szCs w:val="24"/>
+          <w:b w:val="1"/>
+          <w:color w:val="333333"/>
+          <w:sz w:val="26"/>
+          <w:szCs w:val="26"/>
+          <w:highlight w:val="white"/>
+        </w:rPr>
+      </w:pPr>
+      <w:r>
+        <w:rPr>
+          <w:color w:val="1f1f1f"/>
+          <w:sz w:val="24"/>
+          <w:szCs w:val="24"/>
+          <w:highlight w:val="white"/>
+          <w:rtl w:val="0"/>
+        </w:rPr>
+        <w:t xml:space="preserve">As a data analyst, you need to decide the best way to communicate information to your stakeholders.</w:t>
+      </w:r>
+      <w:r>
+        <w:rPr>
+          <w:rtl w:val="0"/>
+        </w:rPr>
+      </w:r>
+    </w:p>
+    <w:p>
+      <w:pPr>
+        <w:shd w:fill="ffffff" w:val="clear"/>
+        <w:ind w:left="-900" w:firstLine="0"/>
+        <w:jc w:val="center"/>
+        <w:rPr>
+          <w:b w:val="1"/>
+          <w:color w:val="333333"/>
+          <w:sz w:val="26"/>
+          <w:szCs w:val="26"/>
+          <w:highlight w:val="white"/>
+        </w:rPr>
+      </w:pPr>
+      <w:r>
+        <w:rPr>
+          <w:b w:val="1"/>
+          <w:color w:val="333333"/>
+          <w:sz w:val="26"/>
+          <w:szCs w:val="26"/>
+          <w:highlight w:val="white"/>
+          <w:rtl w:val="0"/>
+        </w:rPr>
+        <w:t xml:space="preserve">PIVOT TABLE</w:t>
+      </w:r>
+    </w:p>
+    <w:p>
+      <w:pPr>
+        <w:shd w:fill="ffffff" w:val="clear"/>
+        <w:ind w:left="-900" w:firstLine="0"/>
+        <w:jc w:val="center"/>
+        <w:rPr>
+          <w:b w:val="1"/>
+          <w:color w:val="333333"/>
+          <w:sz w:val="26"/>
+          <w:szCs w:val="26"/>
           <w:highlight w:val="white"/>
         </w:rPr>
       </w:pPr>
@@ -2942,23 +3040,48 @@
         <w:shd w:fill="ffffff" w:val="clear"/>
         <w:spacing w:after="0" w:before="0" w:line="276" w:lineRule="auto"/>
         <w:ind w:left="-900" w:right="0" w:firstLine="0"/>
-        <w:jc w:val="left"/>
-        <w:rPr>
-          <w:color w:val="1f1f1f"/>
-          <w:sz w:val="24"/>
-          <w:szCs w:val="24"/>
-          <w:highlight w:val="white"/>
-        </w:rPr>
-      </w:pPr>
-      <w:r>
-        <w:rPr>
-          <w:color w:val="1f1f1f"/>
-          <w:sz w:val="24"/>
-          <w:szCs w:val="24"/>
-          <w:highlight w:val="white"/>
-          <w:rtl w:val="0"/>
-        </w:rPr>
-        <w:t xml:space="preserve">As a data analyst, you need to decide the best way to communicate information to your stakeholders.</w:t>
+        <w:rPr>
+          <w:color w:val="1f1f1f"/>
+          <w:sz w:val="24"/>
+          <w:szCs w:val="24"/>
+          <w:highlight w:val="white"/>
+        </w:rPr>
+      </w:pPr>
+      <w:r>
+        <w:rPr>
+          <w:color w:val="1f1f1f"/>
+          <w:sz w:val="24"/>
+          <w:szCs w:val="24"/>
+          <w:highlight w:val="white"/>
+          <w:rtl w:val="0"/>
+        </w:rPr>
+        <w:t xml:space="preserve">A pivot table is a data summarization tool that is used in data processing.Pivot tables are used to summarize, sort, re-organize, group, count, total, or average data stored in a database. It allows its users to transform columns into rows and rows into columns.</w:t>
+        <w:br w:type="textWrapping"/>
+      </w:r>
+    </w:p>
+    <w:p>
+      <w:pPr>
+        <w:shd w:fill="ffffff" w:val="clear"/>
+        <w:ind w:left="-900" w:firstLine="0"/>
+        <w:jc w:val="center"/>
+        <w:rPr>
+          <w:b w:val="1"/>
+          <w:color w:val="333333"/>
+          <w:sz w:val="33"/>
+          <w:szCs w:val="33"/>
+          <w:highlight w:val="white"/>
+        </w:rPr>
+      </w:pPr>
+      <w:r>
+        <w:rPr>
+          <w:b w:val="1"/>
+          <w:color w:val="333333"/>
+          <w:sz w:val="33"/>
+          <w:szCs w:val="33"/>
+          <w:highlight w:val="white"/>
+          <w:rtl w:val="0"/>
+        </w:rPr>
+        <w:t xml:space="preserve">-----------------------------------------------------------------------------------</w:t>
       </w:r>
     </w:p>
     <w:p>
@@ -2977,74 +3100,10 @@
         <w:shd w:fill="ffffff" w:val="clear"/>
         <w:spacing w:after="0" w:before="0" w:line="276" w:lineRule="auto"/>
         <w:ind w:left="-900" w:right="0" w:firstLine="0"/>
-        <w:jc w:val="left"/>
-        <w:rPr>
-          <w:color w:val="1f1f1f"/>
-          <w:sz w:val="24"/>
-          <w:szCs w:val="24"/>
-          <w:highlight w:val="white"/>
-        </w:rPr>
-      </w:pPr>
-      <w:r>
-        <w:rPr>
-          <w:rtl w:val="0"/>
-        </w:rPr>
-      </w:r>
-    </w:p>
-    <w:p>
-      <w:pPr>
-        <w:shd w:fill="ffffff" w:val="clear"/>
-        <w:ind w:left="-900" w:firstLine="0"/>
-        <w:jc w:val="center"/>
-        <w:rPr>
-          <w:b w:val="1"/>
-          <w:color w:val="333333"/>
-          <w:sz w:val="26"/>
-          <w:szCs w:val="26"/>
-          <w:highlight w:val="white"/>
-        </w:rPr>
-      </w:pPr>
-      <w:r>
-        <w:rPr>
-          <w:rtl w:val="0"/>
-        </w:rPr>
-      </w:r>
-    </w:p>
-    <w:p>
-      <w:pPr>
-        <w:shd w:fill="ffffff" w:val="clear"/>
-        <w:ind w:left="-900" w:firstLine="0"/>
-        <w:jc w:val="center"/>
-        <w:rPr>
-          <w:b w:val="1"/>
-          <w:color w:val="333333"/>
-          <w:sz w:val="26"/>
-          <w:szCs w:val="26"/>
-          <w:highlight w:val="white"/>
-        </w:rPr>
-      </w:pPr>
-      <w:r>
-        <w:rPr>
-          <w:b w:val="1"/>
-          <w:color w:val="333333"/>
-          <w:sz w:val="26"/>
-          <w:szCs w:val="26"/>
-          <w:highlight w:val="white"/>
-          <w:rtl w:val="0"/>
-        </w:rPr>
-        <w:t xml:space="preserve">PIVOT TABLE</w:t>
-      </w:r>
-    </w:p>
-    <w:p>
-      <w:pPr>
-        <w:shd w:fill="ffffff" w:val="clear"/>
-        <w:ind w:left="-900" w:firstLine="0"/>
-        <w:jc w:val="center"/>
-        <w:rPr>
-          <w:b w:val="1"/>
-          <w:color w:val="333333"/>
-          <w:sz w:val="26"/>
-          <w:szCs w:val="26"/>
+        <w:rPr>
+          <w:color w:val="1f1f1f"/>
+          <w:sz w:val="24"/>
+          <w:szCs w:val="24"/>
           <w:highlight w:val="white"/>
         </w:rPr>
       </w:pPr>
@@ -3079,39 +3138,8 @@
       </w:pPr>
       <w:r>
         <w:rPr>
-          <w:color w:val="1f1f1f"/>
-          <w:sz w:val="24"/>
-          <w:szCs w:val="24"/>
-          <w:highlight w:val="white"/>
-          <w:rtl w:val="0"/>
-        </w:rPr>
-        <w:t xml:space="preserve">A pivot table is a data summarization tool that is used in data processing.Pivot tables are used to summarize, sort, re-organize, group, count, total, or average data stored in a database. It allows its users to transform columns into rows and rows into columns.</w:t>
-        <w:br w:type="textWrapping"/>
-      </w:r>
-    </w:p>
-    <w:p>
-      <w:pPr>
-        <w:shd w:fill="ffffff" w:val="clear"/>
-        <w:ind w:left="-900" w:firstLine="0"/>
-        <w:jc w:val="center"/>
-        <w:rPr>
-          <w:b w:val="1"/>
-          <w:color w:val="333333"/>
-          <w:sz w:val="33"/>
-          <w:szCs w:val="33"/>
-          <w:highlight w:val="white"/>
-        </w:rPr>
-      </w:pPr>
-      <w:r>
-        <w:rPr>
-          <w:b w:val="1"/>
-          <w:color w:val="333333"/>
-          <w:sz w:val="33"/>
-          <w:szCs w:val="33"/>
-          <w:highlight w:val="white"/>
-          <w:rtl w:val="0"/>
-        </w:rPr>
-        <w:t xml:space="preserve">-----------------------------------------------------------------------------------</w:t>
+          <w:rtl w:val="0"/>
+        </w:rPr>
       </w:r>
     </w:p>
     <w:p>
@@ -3130,17 +3158,25 @@
         <w:shd w:fill="ffffff" w:val="clear"/>
         <w:spacing w:after="0" w:before="0" w:line="276" w:lineRule="auto"/>
         <w:ind w:left="-900" w:right="0" w:firstLine="0"/>
-        <w:rPr>
-          <w:color w:val="1f1f1f"/>
-          <w:sz w:val="24"/>
-          <w:szCs w:val="24"/>
-          <w:highlight w:val="white"/>
-        </w:rPr>
-      </w:pPr>
-      <w:r>
-        <w:rPr>
-          <w:rtl w:val="0"/>
-        </w:rPr>
+        <w:jc w:val="center"/>
+        <w:rPr>
+          <w:b w:val="1"/>
+          <w:color w:val="333333"/>
+          <w:sz w:val="28"/>
+          <w:szCs w:val="28"/>
+          <w:highlight w:val="white"/>
+        </w:rPr>
+      </w:pPr>
+      <w:r>
+        <w:rPr>
+          <w:b w:val="1"/>
+          <w:color w:val="333333"/>
+          <w:sz w:val="28"/>
+          <w:szCs w:val="28"/>
+          <w:highlight w:val="white"/>
+          <w:rtl w:val="0"/>
+        </w:rPr>
+        <w:t xml:space="preserve">DATA VERSUS METRICS</w:t>
       </w:r>
     </w:p>
     <w:p>
@@ -3159,72 +3195,6 @@
         <w:shd w:fill="ffffff" w:val="clear"/>
         <w:spacing w:after="0" w:before="0" w:line="276" w:lineRule="auto"/>
         <w:ind w:left="-900" w:right="0" w:firstLine="0"/>
-        <w:rPr>
-          <w:color w:val="1f1f1f"/>
-          <w:sz w:val="24"/>
-          <w:szCs w:val="24"/>
-          <w:highlight w:val="white"/>
-        </w:rPr>
-      </w:pPr>
-      <w:r>
-        <w:rPr>
-          <w:rtl w:val="0"/>
-        </w:rPr>
-      </w:r>
-    </w:p>
-    <w:p>
-      <w:pPr>
-        <w:keepNext w:val="0"/>
-        <w:keepLines w:val="0"/>
-        <w:pageBreakBefore w:val="0"/>
-        <w:widowControl w:val="1"/>
-        <w:pBdr>
-          <w:top w:space="0" w:sz="0" w:val="nil"/>
-          <w:left w:space="0" w:sz="0" w:val="nil"/>
-          <w:bottom w:space="0" w:sz="0" w:val="nil"/>
-          <w:right w:space="0" w:sz="0" w:val="nil"/>
-          <w:between w:space="0" w:sz="0" w:val="nil"/>
-        </w:pBdr>
-        <w:shd w:fill="ffffff" w:val="clear"/>
-        <w:spacing w:after="0" w:before="0" w:line="276" w:lineRule="auto"/>
-        <w:ind w:left="-900" w:right="0" w:firstLine="0"/>
-        <w:jc w:val="center"/>
-        <w:rPr>
-          <w:b w:val="1"/>
-          <w:color w:val="333333"/>
-          <w:sz w:val="28"/>
-          <w:szCs w:val="28"/>
-          <w:highlight w:val="white"/>
-        </w:rPr>
-      </w:pPr>
-      <w:r>
-        <w:rPr>
-          <w:b w:val="1"/>
-          <w:color w:val="333333"/>
-          <w:sz w:val="28"/>
-          <w:szCs w:val="28"/>
-          <w:highlight w:val="white"/>
-          <w:rtl w:val="0"/>
-        </w:rPr>
-        <w:t xml:space="preserve">DATA VERSUS METRICS</w:t>
-      </w:r>
-    </w:p>
-    <w:p>
-      <w:pPr>
-        <w:keepNext w:val="0"/>
-        <w:keepLines w:val="0"/>
-        <w:pageBreakBefore w:val="0"/>
-        <w:widowControl w:val="1"/>
-        <w:pBdr>
-          <w:top w:space="0" w:sz="0" w:val="nil"/>
-          <w:left w:space="0" w:sz="0" w:val="nil"/>
-          <w:bottom w:space="0" w:sz="0" w:val="nil"/>
-          <w:right w:space="0" w:sz="0" w:val="nil"/>
-          <w:between w:space="0" w:sz="0" w:val="nil"/>
-        </w:pBdr>
-        <w:shd w:fill="ffffff" w:val="clear"/>
-        <w:spacing w:after="0" w:before="0" w:line="276" w:lineRule="auto"/>
-        <w:ind w:left="-900" w:right="0" w:firstLine="0"/>
         <w:jc w:val="left"/>
         <w:rPr>
           <w:color w:val="333333"/>
@@ -3652,8 +3622,104 @@
           <w:highlight w:val="white"/>
         </w:rPr>
       </w:pPr>
-      <w:bookmarkStart w:colFirst="0" w:colLast="0" w:name="_yp2rd1vvae8o" w:id="10"/>
+      <w:bookmarkStart w:colFirst="0" w:colLast="0" w:name="_51jerbfyeljo" w:id="10"/>
       <w:bookmarkEnd w:id="10"/>
+      <w:r>
+        <w:rPr>
+          <w:rtl w:val="0"/>
+        </w:rPr>
+      </w:r>
+    </w:p>
+    <w:p>
+      <w:pPr>
+        <w:pStyle w:val="Heading2"/>
+        <w:keepNext w:val="0"/>
+        <w:keepLines w:val="0"/>
+        <w:pBdr>
+          <w:top w:color="auto" w:space="0" w:sz="0" w:val="none"/>
+          <w:left w:color="auto" w:space="0" w:sz="0" w:val="none"/>
+          <w:bottom w:color="auto" w:space="0" w:sz="0" w:val="none"/>
+          <w:right w:color="auto" w:space="0" w:sz="0" w:val="none"/>
+          <w:between w:color="auto" w:space="0" w:sz="0" w:val="none"/>
+        </w:pBdr>
+        <w:shd w:fill="ffffff" w:val="clear"/>
+        <w:spacing w:after="80" w:before="0" w:lineRule="auto"/>
+        <w:ind w:left="-900" w:firstLine="0"/>
+        <w:jc w:val="center"/>
+        <w:rPr>
+          <w:b w:val="1"/>
+          <w:color w:val="1f1f1f"/>
+          <w:sz w:val="33"/>
+          <w:szCs w:val="33"/>
+          <w:highlight w:val="white"/>
+        </w:rPr>
+      </w:pPr>
+      <w:bookmarkStart w:colFirst="0" w:colLast="0" w:name="_qklqfu5qvuab" w:id="11"/>
+      <w:bookmarkEnd w:id="11"/>
+      <w:r>
+        <w:rPr>
+          <w:rtl w:val="0"/>
+        </w:rPr>
+      </w:r>
+    </w:p>
+    <w:p>
+      <w:pPr>
+        <w:pStyle w:val="Heading2"/>
+        <w:keepNext w:val="0"/>
+        <w:keepLines w:val="0"/>
+        <w:pBdr>
+          <w:top w:color="auto" w:space="0" w:sz="0" w:val="none"/>
+          <w:left w:color="auto" w:space="0" w:sz="0" w:val="none"/>
+          <w:bottom w:color="auto" w:space="0" w:sz="0" w:val="none"/>
+          <w:right w:color="auto" w:space="0" w:sz="0" w:val="none"/>
+          <w:between w:color="auto" w:space="0" w:sz="0" w:val="none"/>
+        </w:pBdr>
+        <w:shd w:fill="ffffff" w:val="clear"/>
+        <w:spacing w:after="80" w:before="0" w:lineRule="auto"/>
+        <w:ind w:left="-900" w:firstLine="0"/>
+        <w:jc w:val="center"/>
+        <w:rPr>
+          <w:b w:val="1"/>
+          <w:color w:val="1f1f1f"/>
+          <w:sz w:val="33"/>
+          <w:szCs w:val="33"/>
+          <w:highlight w:val="white"/>
+        </w:rPr>
+      </w:pPr>
+      <w:bookmarkStart w:colFirst="0" w:colLast="0" w:name="_qqkqr5i9z0cm" w:id="12"/>
+      <w:bookmarkEnd w:id="12"/>
+      <w:r>
+        <w:rPr>
+          <w:rtl w:val="0"/>
+        </w:rPr>
+      </w:r>
+    </w:p>
+    <w:p>
+      <w:pPr>
+        <w:pStyle w:val="Heading2"/>
+        <w:keepNext w:val="0"/>
+        <w:keepLines w:val="0"/>
+        <w:pBdr>
+          <w:top w:color="auto" w:space="0" w:sz="0" w:val="none"/>
+          <w:left w:color="auto" w:space="0" w:sz="0" w:val="none"/>
+          <w:bottom w:color="auto" w:space="0" w:sz="0" w:val="none"/>
+          <w:right w:color="auto" w:space="0" w:sz="0" w:val="none"/>
+          <w:between w:color="auto" w:space="0" w:sz="0" w:val="none"/>
+        </w:pBdr>
+        <w:shd w:fill="ffffff" w:val="clear"/>
+        <w:spacing w:after="80" w:before="0" w:lineRule="auto"/>
+        <w:ind w:left="-900" w:firstLine="0"/>
+        <w:jc w:val="center"/>
+        <w:rPr>
+          <w:b w:val="1"/>
+          <w:color w:val="1f1f1f"/>
+          <w:sz w:val="33"/>
+          <w:szCs w:val="33"/>
+          <w:highlight w:val="white"/>
+        </w:rPr>
+      </w:pPr>
+      <w:bookmarkStart w:colFirst="0" w:colLast="0" w:name="_yp2rd1vvae8o" w:id="13"/>
+      <w:bookmarkEnd w:id="13"/>
       <w:r>
         <w:rPr>
           <w:b w:val="1"/>
@@ -3690,12 +3756,12 @@
           <wp:inline distB="114300" distT="114300" distL="114300" distR="114300">
             <wp:extent cx="2662238" cy="1963584"/>
             <wp:effectExtent b="0" l="0" r="0" t="0"/>
-            <wp:docPr id="1" name="image3.png"/>
+            <wp:docPr id="2" name="image4.png"/>
             <a:graphic>
               <a:graphicData uri="http://schemas.openxmlformats.org/drawingml/2006/picture">
                 <pic:pic>
                   <pic:nvPicPr>
-                    <pic:cNvPr id="0" name="image3.png"/>
+                    <pic:cNvPr id="0" name="image4.png"/>
                     <pic:cNvPicPr preferRelativeResize="0"/>
                   </pic:nvPicPr>
                   <pic:blipFill>
@@ -3914,8 +3980,8 @@
           <w:highlight w:val="white"/>
         </w:rPr>
       </w:pPr>
-      <w:bookmarkStart w:colFirst="0" w:colLast="0" w:name="_7ew8p9g601m9" w:id="11"/>
-      <w:bookmarkEnd w:id="11"/>
+      <w:bookmarkStart w:colFirst="0" w:colLast="0" w:name="_7ew8p9g601m9" w:id="14"/>
+      <w:bookmarkEnd w:id="14"/>
       <w:r>
         <w:rPr>
           <w:b w:val="1"/>
@@ -4163,8 +4229,8 @@
           <w:highlight w:val="white"/>
         </w:rPr>
       </w:pPr>
-      <w:bookmarkStart w:colFirst="0" w:colLast="0" w:name="_t5cokcfg5ru" w:id="12"/>
-      <w:bookmarkEnd w:id="12"/>
+      <w:bookmarkStart w:colFirst="0" w:colLast="0" w:name="_t5cokcfg5ru" w:id="15"/>
+      <w:bookmarkEnd w:id="15"/>
       <w:r>
         <w:rPr>
           <w:b w:val="1"/>
@@ -4362,8 +4428,8 @@
           <w:highlight w:val="white"/>
         </w:rPr>
       </w:pPr>
-      <w:bookmarkStart w:colFirst="0" w:colLast="0" w:name="_4x3zsx2qzzl1" w:id="13"/>
-      <w:bookmarkEnd w:id="13"/>
+      <w:bookmarkStart w:colFirst="0" w:colLast="0" w:name="_4x3zsx2qzzl1" w:id="16"/>
+      <w:bookmarkEnd w:id="16"/>
       <w:r>
         <w:rPr>
           <w:rtl w:val="0"/>
@@ -4392,8 +4458,8 @@
           <w:highlight w:val="white"/>
         </w:rPr>
       </w:pPr>
-      <w:bookmarkStart w:colFirst="0" w:colLast="0" w:name="_5d7606k1vkqt" w:id="14"/>
-      <w:bookmarkEnd w:id="14"/>
+      <w:bookmarkStart w:colFirst="0" w:colLast="0" w:name="_5d7606k1vkqt" w:id="17"/>
+      <w:bookmarkEnd w:id="17"/>
       <w:r>
         <w:rPr>
           <w:rtl w:val="0"/>
@@ -4422,8 +4488,8 @@
           <w:highlight w:val="white"/>
         </w:rPr>
       </w:pPr>
-      <w:bookmarkStart w:colFirst="0" w:colLast="0" w:name="_gytvcsdf0qto" w:id="15"/>
-      <w:bookmarkEnd w:id="15"/>
+      <w:bookmarkStart w:colFirst="0" w:colLast="0" w:name="_gytvcsdf0qto" w:id="18"/>
+      <w:bookmarkEnd w:id="18"/>
       <w:r>
         <w:rPr>
           <w:rtl w:val="0"/>
@@ -4452,8 +4518,8 @@
           <w:highlight w:val="white"/>
         </w:rPr>
       </w:pPr>
-      <w:bookmarkStart w:colFirst="0" w:colLast="0" w:name="_a1fj36idurgv" w:id="16"/>
-      <w:bookmarkEnd w:id="16"/>
+      <w:bookmarkStart w:colFirst="0" w:colLast="0" w:name="_a1fj36idurgv" w:id="19"/>
+      <w:bookmarkEnd w:id="19"/>
       <w:r>
         <w:rPr>
           <w:rtl w:val="0"/>
@@ -4482,8 +4548,8 @@
           <w:highlight w:val="white"/>
         </w:rPr>
       </w:pPr>
-      <w:bookmarkStart w:colFirst="0" w:colLast="0" w:name="_u6n7l1z5jxr8" w:id="17"/>
-      <w:bookmarkEnd w:id="17"/>
+      <w:bookmarkStart w:colFirst="0" w:colLast="0" w:name="_u6n7l1z5jxr8" w:id="20"/>
+      <w:bookmarkEnd w:id="20"/>
       <w:r>
         <w:rPr>
           <w:rtl w:val="0"/>
@@ -4512,8 +4578,8 @@
           <w:highlight w:val="white"/>
         </w:rPr>
       </w:pPr>
-      <w:bookmarkStart w:colFirst="0" w:colLast="0" w:name="_u6j8i54zkvys" w:id="18"/>
-      <w:bookmarkEnd w:id="18"/>
+      <w:bookmarkStart w:colFirst="0" w:colLast="0" w:name="_u6j8i54zkvys" w:id="21"/>
+      <w:bookmarkEnd w:id="21"/>
       <w:r>
         <w:rPr>
           <w:rtl w:val="0"/>
@@ -4542,8 +4608,8 @@
           <w:highlight w:val="white"/>
         </w:rPr>
       </w:pPr>
-      <w:bookmarkStart w:colFirst="0" w:colLast="0" w:name="_wejo6b1n3z3q" w:id="19"/>
-      <w:bookmarkEnd w:id="19"/>
+      <w:bookmarkStart w:colFirst="0" w:colLast="0" w:name="_wejo6b1n3z3q" w:id="22"/>
+      <w:bookmarkEnd w:id="22"/>
       <w:r>
         <w:rPr>
           <w:rtl w:val="0"/>
@@ -4572,8 +4638,8 @@
           <w:highlight w:val="white"/>
         </w:rPr>
       </w:pPr>
-      <w:bookmarkStart w:colFirst="0" w:colLast="0" w:name="_l86a8bswu3fb" w:id="20"/>
-      <w:bookmarkEnd w:id="20"/>
+      <w:bookmarkStart w:colFirst="0" w:colLast="0" w:name="_l86a8bswu3fb" w:id="23"/>
+      <w:bookmarkEnd w:id="23"/>
       <w:r>
         <w:rPr>
           <w:rtl w:val="0"/>
@@ -4602,8 +4668,8 @@
           <w:highlight w:val="white"/>
         </w:rPr>
       </w:pPr>
-      <w:bookmarkStart w:colFirst="0" w:colLast="0" w:name="_1ds1v4js6hic" w:id="21"/>
-      <w:bookmarkEnd w:id="21"/>
+      <w:bookmarkStart w:colFirst="0" w:colLast="0" w:name="_1ds1v4js6hic" w:id="24"/>
+      <w:bookmarkEnd w:id="24"/>
       <w:r>
         <w:rPr>
           <w:rtl w:val="0"/>
@@ -4626,14 +4692,15 @@
         <w:spacing w:after="0" w:before="0" w:lineRule="auto"/>
         <w:ind w:left="-900" w:firstLine="0"/>
         <w:rPr>
-          <w:color w:val="1f1f1f"/>
-          <w:sz w:val="45"/>
-          <w:szCs w:val="45"/>
-          <w:highlight w:val="white"/>
-        </w:rPr>
-      </w:pPr>
-      <w:bookmarkStart w:colFirst="0" w:colLast="0" w:name="_mgbmdyd97tli" w:id="22"/>
-      <w:bookmarkEnd w:id="22"/>
+          <w:b w:val="1"/>
+          <w:color w:val="1f1f1f"/>
+          <w:sz w:val="28"/>
+          <w:szCs w:val="28"/>
+          <w:highlight w:val="white"/>
+        </w:rPr>
+      </w:pPr>
+      <w:bookmarkStart w:colFirst="0" w:colLast="0" w:name="_emlv00hx7jow" w:id="25"/>
+      <w:bookmarkEnd w:id="25"/>
       <w:r>
         <w:rPr>
           <w:rtl w:val="0"/>
@@ -4655,6 +4722,7 @@
         <w:shd w:fill="ffffff" w:val="clear"/>
         <w:spacing w:after="0" w:before="0" w:lineRule="auto"/>
         <w:ind w:left="-900" w:firstLine="0"/>
+        <w:jc w:val="center"/>
         <w:rPr>
           <w:b w:val="1"/>
           <w:color w:val="1f1f1f"/>
@@ -4663,50 +4731,28 @@
           <w:highlight w:val="white"/>
         </w:rPr>
       </w:pPr>
-      <w:bookmarkStart w:colFirst="0" w:colLast="0" w:name="_emlv00hx7jow" w:id="23"/>
-      <w:bookmarkEnd w:id="23"/>
-      <w:r>
-        <w:rPr>
-          <w:rtl w:val="0"/>
-        </w:rPr>
-      </w:r>
-    </w:p>
-    <w:p>
-      <w:pPr>
-        <w:pStyle w:val="Heading1"/>
-        <w:keepNext w:val="0"/>
-        <w:keepLines w:val="0"/>
-        <w:pBdr>
-          <w:top w:color="auto" w:space="0" w:sz="0" w:val="none"/>
-          <w:left w:color="auto" w:space="0" w:sz="0" w:val="none"/>
-          <w:bottom w:color="auto" w:space="0" w:sz="0" w:val="none"/>
-          <w:right w:color="auto" w:space="0" w:sz="0" w:val="none"/>
-          <w:between w:color="auto" w:space="0" w:sz="0" w:val="none"/>
-        </w:pBdr>
-        <w:shd w:fill="ffffff" w:val="clear"/>
-        <w:spacing w:after="0" w:before="0" w:lineRule="auto"/>
-        <w:ind w:left="-900" w:firstLine="0"/>
-        <w:jc w:val="center"/>
+      <w:bookmarkStart w:colFirst="0" w:colLast="0" w:name="_3w5hq01wi4ch" w:id="26"/>
+      <w:bookmarkEnd w:id="26"/>
+      <w:r>
         <w:rPr>
           <w:b w:val="1"/>
           <w:color w:val="1f1f1f"/>
           <w:sz w:val="28"/>
           <w:szCs w:val="28"/>
           <w:highlight w:val="white"/>
-        </w:rPr>
-      </w:pPr>
-      <w:bookmarkStart w:colFirst="0" w:colLast="0" w:name="_3w5hq01wi4ch" w:id="24"/>
-      <w:bookmarkEnd w:id="24"/>
-      <w:r>
-        <w:rPr>
-          <w:b w:val="1"/>
-          <w:color w:val="1f1f1f"/>
-          <w:sz w:val="28"/>
-          <w:szCs w:val="28"/>
-          <w:highlight w:val="white"/>
           <w:rtl w:val="0"/>
         </w:rPr>
         <w:t xml:space="preserve">DESIGN COMPELLING DASHBOARDS</w:t>
+      </w:r>
+    </w:p>
+    <w:p>
+      <w:pPr>
+        <w:rPr/>
+      </w:pPr>
+      <w:r>
+        <w:rPr>
+          <w:rtl w:val="0"/>
+        </w:rPr>
       </w:r>
     </w:p>
     <w:p>
@@ -4777,8 +4823,8 @@
           <w:highlight w:val="white"/>
         </w:rPr>
       </w:pPr>
-      <w:bookmarkStart w:colFirst="0" w:colLast="0" w:name="_bn5hxxbx11f" w:id="25"/>
-      <w:bookmarkEnd w:id="25"/>
+      <w:bookmarkStart w:colFirst="0" w:colLast="0" w:name="_bn5hxxbx11f" w:id="27"/>
+      <w:bookmarkEnd w:id="27"/>
       <w:r>
         <w:rPr>
           <w:rtl w:val="0"/>
@@ -4808,8 +4854,8 @@
           <w:highlight w:val="white"/>
         </w:rPr>
       </w:pPr>
-      <w:bookmarkStart w:colFirst="0" w:colLast="0" w:name="_1caskol5q7nq" w:id="26"/>
-      <w:bookmarkEnd w:id="26"/>
+      <w:bookmarkStart w:colFirst="0" w:colLast="0" w:name="_1caskol5q7nq" w:id="28"/>
+      <w:bookmarkEnd w:id="28"/>
       <w:r>
         <w:rPr>
           <w:b w:val="1"/>
@@ -5541,8 +5587,8 @@
           <w:highlight w:val="white"/>
         </w:rPr>
       </w:pPr>
-      <w:bookmarkStart w:colFirst="0" w:colLast="0" w:name="_4bihmmczwyl5" w:id="27"/>
-      <w:bookmarkEnd w:id="27"/>
+      <w:bookmarkStart w:colFirst="0" w:colLast="0" w:name="_4bihmmczwyl5" w:id="29"/>
+      <w:bookmarkEnd w:id="29"/>
       <w:r>
         <w:rPr>
           <w:b w:val="1"/>
@@ -5602,35 +5648,7 @@
     <w:p>
       <w:pPr>
         <w:shd w:fill="ffffff" w:val="clear"/>
-        <w:ind w:hanging="810"/>
-        <w:rPr>
-          <w:color w:val="1f1f1f"/>
-          <w:sz w:val="21"/>
-          <w:szCs w:val="21"/>
-          <w:highlight w:val="white"/>
-        </w:rPr>
-      </w:pPr>
-      <w:r>
-        <w:rPr>
-          <w:rtl w:val="0"/>
-        </w:rPr>
-      </w:r>
-    </w:p>
-    <w:p>
-      <w:pPr>
-        <w:pStyle w:val="Heading2"/>
-        <w:keepNext w:val="0"/>
-        <w:keepLines w:val="0"/>
-        <w:pBdr>
-          <w:top w:color="auto" w:space="0" w:sz="0" w:val="none"/>
-          <w:left w:color="auto" w:space="0" w:sz="0" w:val="none"/>
-          <w:bottom w:color="auto" w:space="0" w:sz="0" w:val="none"/>
-          <w:right w:color="auto" w:space="0" w:sz="0" w:val="none"/>
-          <w:between w:color="auto" w:space="0" w:sz="0" w:val="none"/>
-        </w:pBdr>
-        <w:shd w:fill="ffffff" w:val="clear"/>
-        <w:spacing w:after="80" w:lineRule="auto"/>
-        <w:ind w:hanging="810"/>
+        <w:ind w:left="-900" w:firstLine="180"/>
         <w:jc w:val="center"/>
         <w:rPr>
           <w:b w:val="1"/>
@@ -5640,8 +5658,6 @@
           <w:highlight w:val="white"/>
         </w:rPr>
       </w:pPr>
-      <w:bookmarkStart w:colFirst="0" w:colLast="0" w:name="_ebzndhte76zt" w:id="28"/>
-      <w:bookmarkEnd w:id="28"/>
       <w:r>
         <w:rPr>
           <w:b w:val="1"/>
@@ -5652,6 +5668,25 @@
           <w:rtl w:val="0"/>
         </w:rPr>
         <w:t xml:space="preserve">CREATE A DASHBOARD</w:t>
+      </w:r>
+    </w:p>
+    <w:p>
+      <w:pPr>
+        <w:shd w:fill="ffffff" w:val="clear"/>
+        <w:ind w:left="-900" w:firstLine="180"/>
+        <w:jc w:val="center"/>
+        <w:rPr>
+          <w:b w:val="1"/>
+          <w:color w:val="1f1f1f"/>
+          <w:sz w:val="33"/>
+          <w:szCs w:val="33"/>
+          <w:highlight w:val="white"/>
+        </w:rPr>
+      </w:pPr>
+      <w:r>
+        <w:rPr>
+          <w:rtl w:val="0"/>
+        </w:rPr>
       </w:r>
     </w:p>
     <w:p>
@@ -5699,8 +5734,8 @@
           <w:highlight w:val="white"/>
         </w:rPr>
       </w:pPr>
-      <w:bookmarkStart w:colFirst="0" w:colLast="0" w:name="_k3zyfo2xebo7" w:id="29"/>
-      <w:bookmarkEnd w:id="29"/>
+      <w:bookmarkStart w:colFirst="0" w:colLast="0" w:name="_k3zyfo2xebo7" w:id="30"/>
+      <w:bookmarkEnd w:id="30"/>
       <w:r>
         <w:rPr>
           <w:b w:val="1"/>
@@ -5793,8 +5828,8 @@
           <w:highlight w:val="white"/>
         </w:rPr>
       </w:pPr>
-      <w:bookmarkStart w:colFirst="0" w:colLast="0" w:name="_nugppatlrety" w:id="30"/>
-      <w:bookmarkEnd w:id="30"/>
+      <w:bookmarkStart w:colFirst="0" w:colLast="0" w:name="_nugppatlrety" w:id="31"/>
+      <w:bookmarkEnd w:id="31"/>
       <w:r>
         <w:rPr>
           <w:b w:val="1"/>
@@ -5833,7 +5868,7 @@
       <w:pPr>
         <w:numPr>
           <w:ilvl w:val="0"/>
-          <w:numId w:val="4"/>
+          <w:numId w:val="7"/>
         </w:numPr>
         <w:shd w:fill="ffffff" w:val="clear"/>
         <w:spacing w:after="0" w:afterAutospacing="0" w:lineRule="auto"/>
@@ -5857,7 +5892,7 @@
       <w:pPr>
         <w:numPr>
           <w:ilvl w:val="0"/>
-          <w:numId w:val="4"/>
+          <w:numId w:val="7"/>
         </w:numPr>
         <w:shd w:fill="ffffff" w:val="clear"/>
         <w:spacing w:after="0" w:afterAutospacing="0" w:lineRule="auto"/>
@@ -5881,7 +5916,7 @@
       <w:pPr>
         <w:numPr>
           <w:ilvl w:val="0"/>
-          <w:numId w:val="4"/>
+          <w:numId w:val="7"/>
         </w:numPr>
         <w:shd w:fill="ffffff" w:val="clear"/>
         <w:spacing w:after="160" w:lineRule="auto"/>
@@ -5924,8 +5959,8 @@
           <w:highlight w:val="white"/>
         </w:rPr>
       </w:pPr>
-      <w:bookmarkStart w:colFirst="0" w:colLast="0" w:name="_iimh40le3are" w:id="31"/>
-      <w:bookmarkEnd w:id="31"/>
+      <w:bookmarkStart w:colFirst="0" w:colLast="0" w:name="_iimh40le3are" w:id="32"/>
+      <w:bookmarkEnd w:id="32"/>
       <w:r>
         <w:rPr>
           <w:b w:val="1"/>
@@ -5983,8 +6018,8 @@
           <w:highlight w:val="white"/>
         </w:rPr>
       </w:pPr>
-      <w:bookmarkStart w:colFirst="0" w:colLast="0" w:name="_f5jxoiocbopv" w:id="32"/>
-      <w:bookmarkEnd w:id="32"/>
+      <w:bookmarkStart w:colFirst="0" w:colLast="0" w:name="_f5jxoiocbopv" w:id="33"/>
+      <w:bookmarkEnd w:id="33"/>
       <w:r>
         <w:rPr>
           <w:b w:val="1"/>
@@ -6041,12 +6076,12 @@
           <wp:inline distB="114300" distT="114300" distL="114300" distR="114300">
             <wp:extent cx="5943600" cy="2171700"/>
             <wp:effectExtent b="0" l="0" r="0" t="0"/>
-            <wp:docPr descr="This illustration shows four chart types clockwise from the top left: Line, Bar, Donut, and Pie." id="2" name="image2.png"/>
+            <wp:docPr descr="This illustration shows four chart types clockwise from the top left: Line, Bar, Donut, and Pie." id="3" name="image1.png"/>
             <a:graphic>
               <a:graphicData uri="http://schemas.openxmlformats.org/drawingml/2006/picture">
                 <pic:pic>
                   <pic:nvPicPr>
-                    <pic:cNvPr descr="This illustration shows four chart types clockwise from the top left: Line, Bar, Donut, and Pie." id="0" name="image2.png"/>
+                    <pic:cNvPr descr="This illustration shows four chart types clockwise from the top left: Line, Bar, Donut, and Pie." id="0" name="image1.png"/>
                     <pic:cNvPicPr preferRelativeResize="0"/>
                   </pic:nvPicPr>
                   <pic:blipFill>
@@ -6124,7 +6159,7 @@
       <w:pPr>
         <w:numPr>
           <w:ilvl w:val="0"/>
-          <w:numId w:val="2"/>
+          <w:numId w:val="5"/>
         </w:numPr>
         <w:shd w:fill="ffffff" w:val="clear"/>
         <w:spacing w:after="0" w:afterAutospacing="0" w:lineRule="auto"/>
@@ -6183,7 +6218,7 @@
       <w:pPr>
         <w:numPr>
           <w:ilvl w:val="0"/>
-          <w:numId w:val="2"/>
+          <w:numId w:val="5"/>
         </w:numPr>
         <w:shd w:fill="ffffff" w:val="clear"/>
         <w:spacing w:after="160" w:lineRule="auto"/>
@@ -6261,8 +6296,8 @@
           <w:highlight w:val="white"/>
         </w:rPr>
       </w:pPr>
-      <w:bookmarkStart w:colFirst="0" w:colLast="0" w:name="_srcbu672wvbw" w:id="33"/>
-      <w:bookmarkEnd w:id="33"/>
+      <w:bookmarkStart w:colFirst="0" w:colLast="0" w:name="_srcbu672wvbw" w:id="34"/>
+      <w:bookmarkEnd w:id="34"/>
       <w:r>
         <w:rPr>
           <w:b w:val="1"/>
@@ -6279,6 +6314,7 @@
       <w:pPr>
         <w:shd w:fill="ffffff" w:val="clear"/>
         <w:ind w:left="-810" w:firstLine="0"/>
+        <w:jc w:val="both"/>
         <w:rPr>
           <w:color w:val="1f1f1f"/>
           <w:sz w:val="21"/>
@@ -6355,8 +6391,8 @@
           <w:highlight w:val="white"/>
         </w:rPr>
       </w:pPr>
-      <w:bookmarkStart w:colFirst="0" w:colLast="0" w:name="_eud3tyekuydh" w:id="34"/>
-      <w:bookmarkEnd w:id="34"/>
+      <w:bookmarkStart w:colFirst="0" w:colLast="0" w:name="_eud3tyekuydh" w:id="35"/>
+      <w:bookmarkEnd w:id="35"/>
       <w:r>
         <w:rPr>
           <w:b w:val="1"/>
@@ -6373,6 +6409,7 @@
       <w:pPr>
         <w:shd w:fill="ffffff" w:val="clear"/>
         <w:ind w:left="-810" w:firstLine="0"/>
+        <w:jc w:val="both"/>
         <w:rPr>
           <w:color w:val="1f1f1f"/>
           <w:sz w:val="21"/>
@@ -6395,6 +6432,7 @@
       <w:pPr>
         <w:shd w:fill="ffffff" w:val="clear"/>
         <w:ind w:left="-810" w:firstLine="0"/>
+        <w:jc w:val="both"/>
         <w:rPr>
           <w:color w:val="1f1f1f"/>
           <w:sz w:val="24"/>
@@ -6412,6 +6450,7 @@
       <w:pPr>
         <w:shd w:fill="ffffff" w:val="clear"/>
         <w:ind w:left="-810" w:firstLine="0"/>
+        <w:jc w:val="both"/>
         <w:rPr>
           <w:color w:val="1f1f1f"/>
           <w:sz w:val="24"/>
@@ -6434,11 +6473,12 @@
       <w:pPr>
         <w:numPr>
           <w:ilvl w:val="0"/>
-          <w:numId w:val="3"/>
+          <w:numId w:val="6"/>
         </w:numPr>
         <w:shd w:fill="ffffff" w:val="clear"/>
         <w:spacing w:after="0" w:afterAutospacing="0" w:lineRule="auto"/>
         <w:ind w:left="-810" w:firstLine="0"/>
+        <w:jc w:val="both"/>
         <w:rPr>
           <w:highlight w:val="white"/>
         </w:rPr>
@@ -6469,11 +6509,12 @@
       <w:pPr>
         <w:numPr>
           <w:ilvl w:val="0"/>
-          <w:numId w:val="3"/>
+          <w:numId w:val="6"/>
         </w:numPr>
         <w:shd w:fill="ffffff" w:val="clear"/>
         <w:spacing w:after="0" w:afterAutospacing="0" w:lineRule="auto"/>
         <w:ind w:left="-810" w:firstLine="0"/>
+        <w:jc w:val="both"/>
         <w:rPr>
           <w:highlight w:val="white"/>
         </w:rPr>
@@ -6530,11 +6571,12 @@
       <w:pPr>
         <w:numPr>
           <w:ilvl w:val="0"/>
-          <w:numId w:val="3"/>
+          <w:numId w:val="6"/>
         </w:numPr>
         <w:shd w:fill="ffffff" w:val="clear"/>
         <w:spacing w:after="160" w:lineRule="auto"/>
         <w:ind w:left="-810" w:firstLine="0"/>
+        <w:jc w:val="both"/>
         <w:rPr>
           <w:highlight w:val="white"/>
         </w:rPr>
@@ -6585,36 +6627,102 @@
     <w:p>
       <w:pPr>
         <w:shd w:fill="ffffff" w:val="clear"/>
-        <w:spacing w:after="160" w:lineRule="auto"/>
-        <w:ind w:left="720" w:firstLine="0"/>
-        <w:rPr>
-          <w:color w:val="1f1f1f"/>
-          <w:sz w:val="24"/>
-          <w:szCs w:val="24"/>
-          <w:highlight w:val="white"/>
-        </w:rPr>
-      </w:pPr>
-      <w:r>
-        <w:rPr>
-          <w:rtl w:val="0"/>
-        </w:rPr>
-      </w:r>
-    </w:p>
-    <w:p>
-      <w:pPr>
-        <w:shd w:fill="ffffff" w:val="clear"/>
-        <w:ind w:left="-810" w:firstLine="0"/>
-        <w:rPr>
-          <w:color w:val="1f1f1f"/>
-          <w:sz w:val="21"/>
-          <w:szCs w:val="21"/>
-          <w:highlight w:val="white"/>
-        </w:rPr>
-      </w:pPr>
-      <w:r>
-        <w:rPr>
-          <w:rtl w:val="0"/>
-        </w:rPr>
+        <w:ind w:left="-900" w:firstLine="0"/>
+        <w:jc w:val="center"/>
+        <w:rPr>
+          <w:b w:val="1"/>
+          <w:color w:val="333333"/>
+          <w:sz w:val="33"/>
+          <w:szCs w:val="33"/>
+          <w:highlight w:val="white"/>
+        </w:rPr>
+      </w:pPr>
+      <w:r>
+        <w:rPr>
+          <w:b w:val="1"/>
+          <w:color w:val="333333"/>
+          <w:sz w:val="33"/>
+          <w:szCs w:val="33"/>
+          <w:highlight w:val="white"/>
+          <w:rtl w:val="0"/>
+        </w:rPr>
+        <w:t xml:space="preserve">-----------------------------------------------------------------------------------</w:t>
+      </w:r>
+    </w:p>
+    <w:p>
+      <w:pPr>
+        <w:shd w:fill="ffffff" w:val="clear"/>
+        <w:ind w:left="-900" w:firstLine="0"/>
+        <w:jc w:val="center"/>
+        <w:rPr>
+          <w:b w:val="1"/>
+          <w:color w:val="333333"/>
+          <w:sz w:val="33"/>
+          <w:szCs w:val="33"/>
+          <w:highlight w:val="white"/>
+        </w:rPr>
+      </w:pPr>
+      <w:r>
+        <w:rPr>
+          <w:rtl w:val="0"/>
+        </w:rPr>
+      </w:r>
+    </w:p>
+    <w:p>
+      <w:pPr>
+        <w:shd w:fill="ffffff" w:val="clear"/>
+        <w:ind w:left="-900" w:firstLine="0"/>
+        <w:jc w:val="center"/>
+        <w:rPr>
+          <w:b w:val="1"/>
+          <w:color w:val="333333"/>
+          <w:sz w:val="33"/>
+          <w:szCs w:val="33"/>
+          <w:highlight w:val="white"/>
+        </w:rPr>
+      </w:pPr>
+      <w:r>
+        <w:rPr>
+          <w:rtl w:val="0"/>
+        </w:rPr>
+      </w:r>
+    </w:p>
+    <w:p>
+      <w:pPr>
+        <w:shd w:fill="ffffff" w:val="clear"/>
+        <w:spacing w:line="360" w:lineRule="auto"/>
+        <w:ind w:left="-900" w:firstLine="0"/>
+        <w:jc w:val="center"/>
+        <w:rPr>
+          <w:b w:val="1"/>
+          <w:color w:val="333333"/>
+          <w:sz w:val="28"/>
+          <w:szCs w:val="28"/>
+          <w:highlight w:val="white"/>
+        </w:rPr>
+      </w:pPr>
+      <w:r>
+        <w:rPr>
+          <w:b w:val="1"/>
+          <w:color w:val="0000ff"/>
+          <w:sz w:val="36"/>
+          <w:szCs w:val="36"/>
+          <w:highlight w:val="white"/>
+          <w:rtl w:val="0"/>
+        </w:rPr>
+        <w:t xml:space="preserve">CONNECT THE DATA DOTS</w:t>
+        <w:br w:type="textWrapping"/>
+      </w:r>
+      <w:r>
+        <w:rPr>
+          <w:b w:val="1"/>
+          <w:color w:val="333333"/>
+          <w:sz w:val="28"/>
+          <w:szCs w:val="28"/>
+          <w:highlight w:val="white"/>
+          <w:rtl w:val="0"/>
+        </w:rPr>
+        <w:t xml:space="preserve">MATHEMATICAL THINKING</w:t>
       </w:r>
     </w:p>
     <w:p>
@@ -6632,12 +6740,2927 @@
         </w:pBdr>
         <w:shd w:fill="ffffff" w:val="clear"/>
         <w:spacing w:after="0" w:before="0" w:line="276" w:lineRule="auto"/>
-        <w:ind w:left="-900" w:right="0" w:firstLine="90"/>
+        <w:ind w:left="0" w:right="0" w:firstLine="0"/>
+        <w:jc w:val="both"/>
+        <w:rPr>
+          <w:b w:val="1"/>
+          <w:color w:val="333333"/>
+          <w:sz w:val="21"/>
+          <w:szCs w:val="21"/>
+          <w:highlight w:val="white"/>
+        </w:rPr>
+      </w:pPr>
+      <w:r>
+        <w:rPr>
+          <w:rtl w:val="0"/>
+        </w:rPr>
+      </w:r>
+    </w:p>
+    <w:p>
+      <w:pPr>
+        <w:keepNext w:val="0"/>
+        <w:keepLines w:val="0"/>
+        <w:pageBreakBefore w:val="0"/>
+        <w:widowControl w:val="1"/>
+        <w:pBdr>
+          <w:top w:space="0" w:sz="0" w:val="nil"/>
+          <w:left w:space="0" w:sz="0" w:val="nil"/>
+          <w:bottom w:space="0" w:sz="0" w:val="nil"/>
+          <w:right w:space="0" w:sz="0" w:val="nil"/>
+          <w:between w:space="0" w:sz="0" w:val="nil"/>
+        </w:pBdr>
+        <w:shd w:fill="ffffff" w:val="clear"/>
+        <w:spacing w:after="0" w:before="0" w:line="276" w:lineRule="auto"/>
+        <w:ind w:left="0" w:right="0" w:firstLine="0"/>
+        <w:jc w:val="both"/>
+        <w:rPr>
+          <w:color w:val="333333"/>
+          <w:sz w:val="21"/>
+          <w:szCs w:val="21"/>
+          <w:highlight w:val="white"/>
+        </w:rPr>
+      </w:pPr>
+      <w:r>
+        <w:rPr>
+          <w:b w:val="1"/>
+          <w:color w:val="333333"/>
+          <w:sz w:val="21"/>
+          <w:szCs w:val="21"/>
+          <w:highlight w:val="white"/>
+          <w:rtl w:val="0"/>
+        </w:rPr>
+        <w:t xml:space="preserve">Mathematical thinking </w:t>
+      </w:r>
+      <w:r>
+        <w:rPr>
+          <w:color w:val="333333"/>
+          <w:sz w:val="21"/>
+          <w:szCs w:val="21"/>
+          <w:highlight w:val="white"/>
+          <w:rtl w:val="0"/>
+        </w:rPr>
+        <w:t xml:space="preserve">is a powerful skill you can use to help you solve problems and see new solutions. It’s looking at a problem and logically breaking it down step-by-step, so you can see the relationship of patterns in your data, and use that to analyze your problem. This kind of thinking can also help you figure out the best tools for analysis because it lets us see the different aspects of a problem and choose the best logical approach. There are a lot of factors to consider when choosing the most helpful tool for your analysis. One way you could </w:t>
+      </w:r>
+      <w:r>
+        <w:rPr>
+          <w:b w:val="1"/>
+          <w:color w:val="333333"/>
+          <w:sz w:val="21"/>
+          <w:szCs w:val="21"/>
+          <w:highlight w:val="white"/>
+          <w:rtl w:val="0"/>
+        </w:rPr>
+        <w:t xml:space="preserve">decide which tool to use is by the size of your dataset.</w:t>
+      </w:r>
+      <w:r>
+        <w:rPr>
+          <w:color w:val="333333"/>
+          <w:sz w:val="21"/>
+          <w:szCs w:val="21"/>
+          <w:highlight w:val="white"/>
+          <w:rtl w:val="0"/>
+        </w:rPr>
+        <w:t xml:space="preserve"> When working with data, you'll find that there's big and small data. Small data can be really small. These kinds of data tend to be made up of datasets concerned with specific metrics over a short, well defined period of time. Like how much water you drink in a day. Small data can be useful for making day-to-day decisions, like deciding to drink more water. But it doesn't have a huge impact on bigger frameworks like business operations. You might use spreadsheets to organize and analyze smaller datasets when you first start out. Big data on the other hand has larger, less specific datasets covering a longer period of time. They usually have to be broken down to be analyzed. Big data is useful for looking at large- scale questions and problems, and they help companies make big decisions.When you're working with data on this larger scale, you might switch to SQL.</w:t>
+      </w:r>
+    </w:p>
+    <w:p>
+      <w:pPr>
+        <w:shd w:fill="ffffff" w:val="clear"/>
+        <w:spacing w:after="160" w:lineRule="auto"/>
+        <w:jc w:val="both"/>
+        <w:rPr>
+          <w:b w:val="1"/>
+          <w:color w:val="333333"/>
+          <w:sz w:val="21"/>
+          <w:szCs w:val="21"/>
+          <w:highlight w:val="white"/>
+        </w:rPr>
+      </w:pPr>
+      <w:r>
+        <w:rPr>
+          <w:b w:val="1"/>
+          <w:color w:val="333333"/>
+          <w:sz w:val="21"/>
+          <w:szCs w:val="21"/>
+          <w:highlight w:val="white"/>
+          <w:rtl w:val="0"/>
+        </w:rPr>
+        <w:t xml:space="preserve">Practice Questions:</w:t>
+      </w:r>
+    </w:p>
+    <w:p>
+      <w:pPr>
+        <w:numPr>
+          <w:ilvl w:val="0"/>
+          <w:numId w:val="2"/>
+        </w:numPr>
+        <w:shd w:fill="ffffff" w:val="clear"/>
+        <w:spacing w:after="0" w:afterAutospacing="0" w:lineRule="auto"/>
+        <w:ind w:left="720" w:hanging="360"/>
+        <w:rPr>
+          <w:highlight w:val="white"/>
+        </w:rPr>
+      </w:pPr>
+      <w:r>
+        <w:rPr>
+          <w:b w:val="1"/>
+          <w:color w:val="333333"/>
+          <w:sz w:val="21"/>
+          <w:szCs w:val="21"/>
+          <w:highlight w:val="white"/>
+          <w:rtl w:val="0"/>
+        </w:rPr>
+        <w:t xml:space="preserve">Question 1:</w:t>
+      </w:r>
+      <w:r>
+        <w:rPr>
+          <w:color w:val="333333"/>
+          <w:sz w:val="21"/>
+          <w:szCs w:val="21"/>
+          <w:highlight w:val="white"/>
+          <w:rtl w:val="0"/>
+        </w:rPr>
+        <w:t xml:space="preserve"> What is the difference between small data and big data? Small data can be useful for making day-to-day decisions, it doesn’t have a huge impact on bigger frameworks like business operations. Big data has larger, less specific datasets covering a longer period of time, you usually will switch to SQL to deal with big data.</w:t>
+      </w:r>
+    </w:p>
+    <w:p>
+      <w:pPr>
+        <w:numPr>
+          <w:ilvl w:val="0"/>
+          <w:numId w:val="2"/>
+        </w:numPr>
+        <w:shd w:fill="ffffff" w:val="clear"/>
+        <w:spacing w:after="0" w:afterAutospacing="0" w:lineRule="auto"/>
+        <w:ind w:left="720" w:hanging="360"/>
+        <w:rPr>
+          <w:highlight w:val="white"/>
+        </w:rPr>
+      </w:pPr>
+      <w:r>
+        <w:rPr>
+          <w:b w:val="1"/>
+          <w:color w:val="333333"/>
+          <w:sz w:val="21"/>
+          <w:szCs w:val="21"/>
+          <w:highlight w:val="white"/>
+          <w:rtl w:val="0"/>
+        </w:rPr>
+        <w:t xml:space="preserve">Question 2:</w:t>
+      </w:r>
+      <w:r>
+        <w:rPr>
+          <w:color w:val="333333"/>
+          <w:sz w:val="21"/>
+          <w:szCs w:val="21"/>
+          <w:highlight w:val="white"/>
+          <w:rtl w:val="0"/>
+        </w:rPr>
+        <w:t xml:space="preserve"> How can mathematical thinking help you choose the best tool for data analysis? Because it lets us see the different aspects of a problem and choose the best logical approach(One way you could decide which tool to use is by the size of your dataset).</w:t>
+      </w:r>
+    </w:p>
+    <w:p>
+      <w:pPr>
+        <w:numPr>
+          <w:ilvl w:val="0"/>
+          <w:numId w:val="2"/>
+        </w:numPr>
+        <w:shd w:fill="ffffff" w:val="clear"/>
+        <w:spacing w:after="160" w:lineRule="auto"/>
+        <w:ind w:left="720" w:hanging="360"/>
+        <w:rPr>
+          <w:highlight w:val="white"/>
+        </w:rPr>
+      </w:pPr>
+      <w:r>
+        <w:rPr>
+          <w:b w:val="1"/>
+          <w:color w:val="333333"/>
+          <w:sz w:val="21"/>
+          <w:szCs w:val="21"/>
+          <w:highlight w:val="white"/>
+          <w:rtl w:val="0"/>
+        </w:rPr>
+        <w:t xml:space="preserve">Question 3:</w:t>
+      </w:r>
+      <w:r>
+        <w:rPr>
+          <w:color w:val="333333"/>
+          <w:sz w:val="21"/>
+          <w:szCs w:val="21"/>
+          <w:highlight w:val="white"/>
+          <w:rtl w:val="0"/>
+        </w:rPr>
+        <w:t xml:space="preserve"> How can SQL be used to analyze large datasets in a hospital setting? A tool that's capable of handling big datasets is a must, that’s when SQL shines.</w:t>
+      </w:r>
+    </w:p>
+    <w:p>
+      <w:pPr>
+        <w:shd w:fill="ffffff" w:val="clear"/>
+        <w:spacing w:after="160" w:lineRule="auto"/>
+        <w:rPr>
+          <w:color w:val="333333"/>
+          <w:sz w:val="21"/>
+          <w:szCs w:val="21"/>
+          <w:highlight w:val="white"/>
+        </w:rPr>
+      </w:pPr>
+      <w:r>
+        <w:rPr>
+          <w:rtl w:val="0"/>
+        </w:rPr>
+      </w:r>
+    </w:p>
+    <w:p>
+      <w:pPr>
+        <w:shd w:fill="ffffff" w:val="clear"/>
+        <w:spacing w:after="160" w:lineRule="auto"/>
+        <w:rPr>
+          <w:color w:val="333333"/>
+          <w:sz w:val="21"/>
+          <w:szCs w:val="21"/>
+          <w:highlight w:val="white"/>
+        </w:rPr>
+      </w:pPr>
+      <w:r>
+        <w:rPr>
+          <w:rtl w:val="0"/>
+        </w:rPr>
+      </w:r>
+    </w:p>
+    <w:p>
+      <w:pPr>
+        <w:shd w:fill="ffffff" w:val="clear"/>
+        <w:spacing w:after="160" w:lineRule="auto"/>
+        <w:rPr>
+          <w:color w:val="333333"/>
+          <w:sz w:val="21"/>
+          <w:szCs w:val="21"/>
+          <w:highlight w:val="white"/>
+        </w:rPr>
+      </w:pPr>
+      <w:r>
+        <w:rPr>
+          <w:rtl w:val="0"/>
+        </w:rPr>
+      </w:r>
+    </w:p>
+    <w:p>
+      <w:pPr>
+        <w:shd w:fill="ffffff" w:val="clear"/>
+        <w:spacing w:after="160" w:lineRule="auto"/>
+        <w:rPr>
+          <w:color w:val="333333"/>
+          <w:sz w:val="21"/>
+          <w:szCs w:val="21"/>
+          <w:highlight w:val="white"/>
+        </w:rPr>
+      </w:pPr>
+      <w:r>
+        <w:rPr>
+          <w:rtl w:val="0"/>
+        </w:rPr>
+      </w:r>
+    </w:p>
+    <w:p>
+      <w:pPr>
+        <w:shd w:fill="ffffff" w:val="clear"/>
+        <w:ind w:left="-900" w:firstLine="0"/>
+        <w:jc w:val="center"/>
+        <w:rPr>
+          <w:b w:val="1"/>
+          <w:color w:val="333333"/>
+          <w:sz w:val="33"/>
+          <w:szCs w:val="33"/>
+          <w:highlight w:val="white"/>
+        </w:rPr>
+      </w:pPr>
+      <w:r>
+        <w:rPr>
+          <w:b w:val="1"/>
+          <w:color w:val="333333"/>
+          <w:sz w:val="33"/>
+          <w:szCs w:val="33"/>
+          <w:highlight w:val="white"/>
+          <w:rtl w:val="0"/>
+        </w:rPr>
+        <w:t xml:space="preserve">---------------------------------------------------------------------------------------------</w:t>
+      </w:r>
+    </w:p>
+    <w:p>
+      <w:pPr>
+        <w:shd w:fill="ffffff" w:val="clear"/>
+        <w:ind w:left="-900" w:firstLine="0"/>
+        <w:jc w:val="center"/>
+        <w:rPr>
+          <w:b w:val="1"/>
+          <w:color w:val="333333"/>
+          <w:sz w:val="33"/>
+          <w:szCs w:val="33"/>
+          <w:highlight w:val="white"/>
+        </w:rPr>
+      </w:pPr>
+      <w:r>
+        <w:rPr>
+          <w:rtl w:val="0"/>
+        </w:rPr>
+      </w:r>
+    </w:p>
+    <w:p>
+      <w:pPr>
+        <w:pStyle w:val="Heading1"/>
+        <w:keepNext w:val="0"/>
+        <w:keepLines w:val="0"/>
+        <w:pBdr>
+          <w:top w:color="auto" w:space="0" w:sz="0" w:val="none"/>
+          <w:left w:color="auto" w:space="0" w:sz="0" w:val="none"/>
+          <w:bottom w:color="auto" w:space="0" w:sz="0" w:val="none"/>
+          <w:right w:color="auto" w:space="0" w:sz="0" w:val="none"/>
+          <w:between w:color="auto" w:space="0" w:sz="0" w:val="none"/>
+        </w:pBdr>
+        <w:shd w:fill="ffffff" w:val="clear"/>
+        <w:spacing w:after="0" w:before="0" w:lineRule="auto"/>
+        <w:jc w:val="center"/>
+        <w:rPr>
+          <w:b w:val="1"/>
+          <w:color w:val="1f1f1f"/>
+          <w:sz w:val="28"/>
+          <w:szCs w:val="28"/>
+          <w:highlight w:val="white"/>
+        </w:rPr>
+      </w:pPr>
+      <w:bookmarkStart w:colFirst="0" w:colLast="0" w:name="_gd8yhfbbgxxv" w:id="36"/>
+      <w:bookmarkEnd w:id="36"/>
+      <w:r>
+        <w:rPr>
+          <w:rtl w:val="0"/>
+        </w:rPr>
+      </w:r>
+    </w:p>
+    <w:p>
+      <w:pPr>
+        <w:pStyle w:val="Heading1"/>
+        <w:keepNext w:val="0"/>
+        <w:keepLines w:val="0"/>
+        <w:pBdr>
+          <w:top w:color="auto" w:space="0" w:sz="0" w:val="none"/>
+          <w:left w:color="auto" w:space="0" w:sz="0" w:val="none"/>
+          <w:bottom w:color="auto" w:space="0" w:sz="0" w:val="none"/>
+          <w:right w:color="auto" w:space="0" w:sz="0" w:val="none"/>
+          <w:between w:color="auto" w:space="0" w:sz="0" w:val="none"/>
+        </w:pBdr>
+        <w:shd w:fill="ffffff" w:val="clear"/>
+        <w:spacing w:after="0" w:before="0" w:lineRule="auto"/>
+        <w:jc w:val="center"/>
+        <w:rPr>
+          <w:b w:val="1"/>
+          <w:color w:val="1f1f1f"/>
+          <w:sz w:val="28"/>
+          <w:szCs w:val="28"/>
+          <w:highlight w:val="white"/>
+        </w:rPr>
+      </w:pPr>
+      <w:bookmarkStart w:colFirst="0" w:colLast="0" w:name="_lym74t3m1q62" w:id="37"/>
+      <w:bookmarkEnd w:id="37"/>
+      <w:r>
+        <w:rPr>
+          <w:rtl w:val="0"/>
+        </w:rPr>
+      </w:r>
+    </w:p>
+    <w:p>
+      <w:pPr>
+        <w:pStyle w:val="Heading1"/>
+        <w:keepNext w:val="0"/>
+        <w:keepLines w:val="0"/>
+        <w:pBdr>
+          <w:top w:color="auto" w:space="0" w:sz="0" w:val="none"/>
+          <w:left w:color="auto" w:space="0" w:sz="0" w:val="none"/>
+          <w:bottom w:color="auto" w:space="0" w:sz="0" w:val="none"/>
+          <w:right w:color="auto" w:space="0" w:sz="0" w:val="none"/>
+          <w:between w:color="auto" w:space="0" w:sz="0" w:val="none"/>
+        </w:pBdr>
+        <w:shd w:fill="ffffff" w:val="clear"/>
+        <w:spacing w:after="0" w:before="0" w:lineRule="auto"/>
+        <w:jc w:val="center"/>
+        <w:rPr>
+          <w:b w:val="1"/>
+          <w:color w:val="1f1f1f"/>
+          <w:sz w:val="28"/>
+          <w:szCs w:val="28"/>
+          <w:highlight w:val="white"/>
+        </w:rPr>
+      </w:pPr>
+      <w:bookmarkStart w:colFirst="0" w:colLast="0" w:name="_xmglm089w2gz" w:id="38"/>
+      <w:bookmarkEnd w:id="38"/>
+      <w:r>
+        <w:rPr>
+          <w:rtl w:val="0"/>
+        </w:rPr>
+      </w:r>
+    </w:p>
+    <w:p>
+      <w:pPr>
+        <w:pStyle w:val="Heading1"/>
+        <w:keepNext w:val="0"/>
+        <w:keepLines w:val="0"/>
+        <w:pBdr>
+          <w:top w:color="auto" w:space="0" w:sz="0" w:val="none"/>
+          <w:left w:color="auto" w:space="0" w:sz="0" w:val="none"/>
+          <w:bottom w:color="auto" w:space="0" w:sz="0" w:val="none"/>
+          <w:right w:color="auto" w:space="0" w:sz="0" w:val="none"/>
+          <w:between w:color="auto" w:space="0" w:sz="0" w:val="none"/>
+        </w:pBdr>
+        <w:shd w:fill="ffffff" w:val="clear"/>
+        <w:spacing w:after="0" w:before="0" w:lineRule="auto"/>
+        <w:jc w:val="center"/>
+        <w:rPr>
+          <w:b w:val="1"/>
+          <w:color w:val="1f1f1f"/>
+          <w:sz w:val="28"/>
+          <w:szCs w:val="28"/>
+          <w:highlight w:val="white"/>
+        </w:rPr>
+      </w:pPr>
+      <w:bookmarkStart w:colFirst="0" w:colLast="0" w:name="_fed5f5bszysh" w:id="39"/>
+      <w:bookmarkEnd w:id="39"/>
+      <w:r>
+        <w:rPr>
+          <w:rtl w:val="0"/>
+        </w:rPr>
+      </w:r>
+    </w:p>
+    <w:p>
+      <w:pPr>
+        <w:pStyle w:val="Heading1"/>
+        <w:keepNext w:val="0"/>
+        <w:keepLines w:val="0"/>
+        <w:pBdr>
+          <w:top w:color="auto" w:space="0" w:sz="0" w:val="none"/>
+          <w:left w:color="auto" w:space="0" w:sz="0" w:val="none"/>
+          <w:bottom w:color="auto" w:space="0" w:sz="0" w:val="none"/>
+          <w:right w:color="auto" w:space="0" w:sz="0" w:val="none"/>
+          <w:between w:color="auto" w:space="0" w:sz="0" w:val="none"/>
+        </w:pBdr>
+        <w:shd w:fill="ffffff" w:val="clear"/>
+        <w:spacing w:after="0" w:before="0" w:lineRule="auto"/>
+        <w:jc w:val="center"/>
+        <w:rPr>
+          <w:b w:val="1"/>
+          <w:color w:val="1f1f1f"/>
+          <w:sz w:val="28"/>
+          <w:szCs w:val="28"/>
+          <w:highlight w:val="white"/>
+        </w:rPr>
+      </w:pPr>
+      <w:bookmarkStart w:colFirst="0" w:colLast="0" w:name="_1zwc72jdu5w4" w:id="40"/>
+      <w:bookmarkEnd w:id="40"/>
+      <w:r>
+        <w:rPr>
+          <w:b w:val="1"/>
+          <w:color w:val="1f1f1f"/>
+          <w:sz w:val="28"/>
+          <w:szCs w:val="28"/>
+          <w:highlight w:val="white"/>
+          <w:rtl w:val="0"/>
+        </w:rPr>
+        <w:t xml:space="preserve">BIG AND SMALL DATA</w:t>
+      </w:r>
+    </w:p>
+    <w:p>
+      <w:pPr>
+        <w:rPr/>
+      </w:pPr>
+      <w:r>
+        <w:rPr>
+          <w:rtl w:val="0"/>
+        </w:rPr>
+      </w:r>
+    </w:p>
+    <w:p>
+      <w:pPr>
+        <w:shd w:fill="ffffff" w:val="clear"/>
+        <w:rPr>
+          <w:color w:val="1f1f1f"/>
+          <w:sz w:val="21"/>
+          <w:szCs w:val="21"/>
+          <w:highlight w:val="white"/>
+        </w:rPr>
+      </w:pPr>
+      <w:r>
+        <w:rPr>
+          <w:color w:val="1f1f1f"/>
+          <w:sz w:val="21"/>
+          <w:szCs w:val="21"/>
+          <w:highlight w:val="white"/>
+          <w:rtl w:val="0"/>
+        </w:rPr>
+        <w:t xml:space="preserve">As a data analyst, you will work with data both big and small. Both kinds of data are valuable, but they play very different roles. </w:t>
+      </w:r>
+      <w:r>
+        <w:rPr>
+          <w:color w:val="1f1f1f"/>
+          <w:sz w:val="21"/>
+          <w:szCs w:val="21"/>
+          <w:highlight w:val="white"/>
+        </w:rPr>
+        <w:drawing>
+          <wp:inline distB="114300" distT="114300" distL="114300" distR="114300">
+            <wp:extent cx="5543550" cy="1733550"/>
+            <wp:effectExtent b="0" l="0" r="0" t="0"/>
+            <wp:docPr descr="Image of two gears, one small and one large. Each gear has a person icon inside" id="1" name="image3.png"/>
+            <a:graphic>
+              <a:graphicData uri="http://schemas.openxmlformats.org/drawingml/2006/picture">
+                <pic:pic>
+                  <pic:nvPicPr>
+                    <pic:cNvPr descr="Image of two gears, one small and one large. Each gear has a person icon inside" id="0" name="image3.png"/>
+                    <pic:cNvPicPr preferRelativeResize="0"/>
+                  </pic:nvPicPr>
+                  <pic:blipFill>
+                    <a:blip r:embed="rId28"/>
+                    <a:srcRect b="0" l="0" r="0" t="0"/>
+                    <a:stretch>
+                      <a:fillRect/>
+                    </a:stretch>
+                  </pic:blipFill>
+                  <pic:spPr>
+                    <a:xfrm>
+                      <a:off x="0" y="0"/>
+                      <a:ext cx="5543550" cy="1733550"/>
+                    </a:xfrm>
+                    <a:prstGeom prst="rect"/>
+                    <a:ln/>
+                  </pic:spPr>
+                </pic:pic>
+              </a:graphicData>
+            </a:graphic>
+          </wp:inline>
+        </w:drawing>
+      </w:r>
+      <w:r>
+        <w:rPr>
+          <w:rtl w:val="0"/>
+        </w:rPr>
+      </w:r>
+    </w:p>
+    <w:p>
+      <w:pPr>
+        <w:shd w:fill="ffffff" w:val="clear"/>
+        <w:jc w:val="both"/>
+        <w:rPr>
+          <w:color w:val="1f1f1f"/>
+          <w:sz w:val="21"/>
+          <w:szCs w:val="21"/>
+          <w:highlight w:val="white"/>
+        </w:rPr>
+      </w:pPr>
+      <w:r>
+        <w:rPr>
+          <w:color w:val="1f1f1f"/>
+          <w:sz w:val="21"/>
+          <w:szCs w:val="21"/>
+          <w:highlight w:val="white"/>
+          <w:rtl w:val="0"/>
+        </w:rPr>
+        <w:t xml:space="preserve">Whether you work with big or small data, you can use it to help stakeholders improve business processes, answer questions, create new products, and much more. But there are certain challenges and benefits that come with big data and the following table explores the differences between big and small data.</w:t>
+      </w:r>
+    </w:p>
+    <w:tbl>
+      <w:tblPr>
+        <w:tblStyle w:val="Table2"/>
+        <w:tblW w:w="9340.0" w:type="dxa"/>
         <w:jc w:val="left"/>
-        <w:rPr>
-          <w:color w:val="1f1f1f"/>
-          <w:sz w:val="24"/>
-          <w:szCs w:val="24"/>
+        <w:tblBorders>
+          <w:top w:color="000000" w:space="0" w:sz="0" w:val="nil"/>
+          <w:left w:color="000000" w:space="0" w:sz="0" w:val="nil"/>
+          <w:bottom w:color="000000" w:space="0" w:sz="0" w:val="nil"/>
+          <w:right w:color="000000" w:space="0" w:sz="0" w:val="nil"/>
+          <w:insideH w:color="000000" w:space="0" w:sz="0" w:val="nil"/>
+          <w:insideV w:color="000000" w:space="0" w:sz="0" w:val="nil"/>
+        </w:tblBorders>
+        <w:tblLayout w:type="fixed"/>
+        <w:tblLook w:val="0600"/>
+      </w:tblPr>
+      <w:tblGrid>
+        <w:gridCol w:w="4145"/>
+        <w:gridCol w:w="5195"/>
+        <w:tblGridChange w:id="0">
+          <w:tblGrid>
+            <w:gridCol w:w="4145"/>
+            <w:gridCol w:w="5195"/>
+          </w:tblGrid>
+        </w:tblGridChange>
+      </w:tblGrid>
+      <w:tr>
+        <w:trPr>
+          <w:cantSplit w:val="0"/>
+          <w:trHeight w:val="560" w:hRule="atLeast"/>
+          <w:tblHeader w:val="0"/>
+        </w:trPr>
+        <w:tc>
+          <w:tcPr>
+            <w:tcBorders>
+              <w:top w:color="000000" w:space="0" w:sz="0" w:val="nil"/>
+              <w:left w:color="000000" w:space="0" w:sz="0" w:val="nil"/>
+              <w:bottom w:color="000000" w:space="0" w:sz="0" w:val="nil"/>
+              <w:right w:color="000000" w:space="0" w:sz="0" w:val="nil"/>
+            </w:tcBorders>
+            <w:tcMar>
+              <w:top w:w="100.0" w:type="dxa"/>
+              <w:left w:w="100.0" w:type="dxa"/>
+              <w:bottom w:w="100.0" w:type="dxa"/>
+              <w:right w:w="100.0" w:type="dxa"/>
+            </w:tcMar>
+            <w:vAlign w:val="top"/>
+          </w:tcPr>
+          <w:p>
+            <w:pPr>
+              <w:shd w:fill="ffffff" w:val="clear"/>
+              <w:rPr>
+                <w:b w:val="1"/>
+                <w:color w:val="1f1f1f"/>
+                <w:sz w:val="21"/>
+                <w:szCs w:val="21"/>
+                <w:highlight w:val="white"/>
+              </w:rPr>
+            </w:pPr>
+            <w:r>
+              <w:rPr>
+                <w:b w:val="1"/>
+                <w:color w:val="1f1f1f"/>
+                <w:sz w:val="21"/>
+                <w:szCs w:val="21"/>
+                <w:highlight w:val="white"/>
+                <w:rtl w:val="0"/>
+              </w:rPr>
+              <w:t xml:space="preserve">                        Small data</w:t>
+            </w:r>
+          </w:p>
+        </w:tc>
+        <w:tc>
+          <w:tcPr>
+            <w:tcBorders>
+              <w:top w:color="000000" w:space="0" w:sz="0" w:val="nil"/>
+              <w:left w:color="000000" w:space="0" w:sz="0" w:val="nil"/>
+              <w:bottom w:color="000000" w:space="0" w:sz="0" w:val="nil"/>
+              <w:right w:color="000000" w:space="0" w:sz="0" w:val="nil"/>
+            </w:tcBorders>
+            <w:tcMar>
+              <w:top w:w="100.0" w:type="dxa"/>
+              <w:left w:w="100.0" w:type="dxa"/>
+              <w:bottom w:w="100.0" w:type="dxa"/>
+              <w:right w:w="100.0" w:type="dxa"/>
+            </w:tcMar>
+            <w:vAlign w:val="top"/>
+          </w:tcPr>
+          <w:p>
+            <w:pPr>
+              <w:shd w:fill="ffffff" w:val="clear"/>
+              <w:rPr>
+                <w:b w:val="1"/>
+                <w:color w:val="1f1f1f"/>
+                <w:sz w:val="21"/>
+                <w:szCs w:val="21"/>
+                <w:highlight w:val="white"/>
+              </w:rPr>
+            </w:pPr>
+            <w:r>
+              <w:rPr>
+                <w:b w:val="1"/>
+                <w:color w:val="1f1f1f"/>
+                <w:sz w:val="21"/>
+                <w:szCs w:val="21"/>
+                <w:highlight w:val="white"/>
+                <w:rtl w:val="0"/>
+              </w:rPr>
+              <w:t xml:space="preserve">                                 Big data</w:t>
+            </w:r>
+          </w:p>
+        </w:tc>
+      </w:tr>
+      <w:tr>
+        <w:trPr>
+          <w:cantSplit w:val="0"/>
+          <w:trHeight w:val="1025" w:hRule="atLeast"/>
+          <w:tblHeader w:val="0"/>
+        </w:trPr>
+        <w:tc>
+          <w:tcPr>
+            <w:tcBorders>
+              <w:top w:color="000000" w:space="0" w:sz="0" w:val="nil"/>
+              <w:left w:color="000000" w:space="0" w:sz="0" w:val="nil"/>
+              <w:bottom w:color="000000" w:space="0" w:sz="0" w:val="nil"/>
+              <w:right w:color="000000" w:space="0" w:sz="0" w:val="nil"/>
+            </w:tcBorders>
+            <w:tcMar>
+              <w:top w:w="100.0" w:type="dxa"/>
+              <w:left w:w="100.0" w:type="dxa"/>
+              <w:bottom w:w="100.0" w:type="dxa"/>
+              <w:right w:w="100.0" w:type="dxa"/>
+            </w:tcMar>
+            <w:vAlign w:val="top"/>
+          </w:tcPr>
+          <w:p>
+            <w:pPr>
+              <w:shd w:fill="ffffff" w:val="clear"/>
+              <w:jc w:val="center"/>
+              <w:rPr>
+                <w:color w:val="1f1f1f"/>
+                <w:sz w:val="21"/>
+                <w:szCs w:val="21"/>
+                <w:highlight w:val="white"/>
+              </w:rPr>
+            </w:pPr>
+            <w:r>
+              <w:rPr>
+                <w:color w:val="1f1f1f"/>
+                <w:sz w:val="21"/>
+                <w:szCs w:val="21"/>
+                <w:highlight w:val="white"/>
+                <w:rtl w:val="0"/>
+              </w:rPr>
+              <w:t xml:space="preserve">Describes a dataset made up of specific metrics over a short, well-defined time period</w:t>
+            </w:r>
+          </w:p>
+        </w:tc>
+        <w:tc>
+          <w:tcPr>
+            <w:tcBorders>
+              <w:top w:color="000000" w:space="0" w:sz="0" w:val="nil"/>
+              <w:left w:color="000000" w:space="0" w:sz="0" w:val="nil"/>
+              <w:bottom w:color="000000" w:space="0" w:sz="0" w:val="nil"/>
+              <w:right w:color="000000" w:space="0" w:sz="0" w:val="nil"/>
+            </w:tcBorders>
+            <w:tcMar>
+              <w:top w:w="100.0" w:type="dxa"/>
+              <w:left w:w="100.0" w:type="dxa"/>
+              <w:bottom w:w="100.0" w:type="dxa"/>
+              <w:right w:w="100.0" w:type="dxa"/>
+            </w:tcMar>
+            <w:vAlign w:val="top"/>
+          </w:tcPr>
+          <w:p>
+            <w:pPr>
+              <w:shd w:fill="ffffff" w:val="clear"/>
+              <w:jc w:val="center"/>
+              <w:rPr>
+                <w:color w:val="1f1f1f"/>
+                <w:sz w:val="21"/>
+                <w:szCs w:val="21"/>
+                <w:highlight w:val="white"/>
+              </w:rPr>
+            </w:pPr>
+            <w:r>
+              <w:rPr>
+                <w:color w:val="1f1f1f"/>
+                <w:sz w:val="21"/>
+                <w:szCs w:val="21"/>
+                <w:highlight w:val="white"/>
+                <w:rtl w:val="0"/>
+              </w:rPr>
+              <w:t xml:space="preserve">Describes large, less-specific datasets that cover a long time period</w:t>
+            </w:r>
+          </w:p>
+        </w:tc>
+      </w:tr>
+      <w:tr>
+        <w:trPr>
+          <w:cantSplit w:val="0"/>
+          <w:trHeight w:val="755" w:hRule="atLeast"/>
+          <w:tblHeader w:val="0"/>
+        </w:trPr>
+        <w:tc>
+          <w:tcPr>
+            <w:tcBorders>
+              <w:top w:color="000000" w:space="0" w:sz="0" w:val="nil"/>
+              <w:left w:color="000000" w:space="0" w:sz="0" w:val="nil"/>
+              <w:bottom w:color="000000" w:space="0" w:sz="0" w:val="nil"/>
+              <w:right w:color="000000" w:space="0" w:sz="0" w:val="nil"/>
+            </w:tcBorders>
+            <w:tcMar>
+              <w:top w:w="100.0" w:type="dxa"/>
+              <w:left w:w="100.0" w:type="dxa"/>
+              <w:bottom w:w="100.0" w:type="dxa"/>
+              <w:right w:w="100.0" w:type="dxa"/>
+            </w:tcMar>
+            <w:vAlign w:val="top"/>
+          </w:tcPr>
+          <w:p>
+            <w:pPr>
+              <w:shd w:fill="ffffff" w:val="clear"/>
+              <w:jc w:val="center"/>
+              <w:rPr>
+                <w:color w:val="1f1f1f"/>
+                <w:sz w:val="21"/>
+                <w:szCs w:val="21"/>
+                <w:highlight w:val="white"/>
+              </w:rPr>
+            </w:pPr>
+            <w:r>
+              <w:rPr>
+                <w:color w:val="1f1f1f"/>
+                <w:sz w:val="21"/>
+                <w:szCs w:val="21"/>
+                <w:highlight w:val="white"/>
+                <w:rtl w:val="0"/>
+              </w:rPr>
+              <w:t xml:space="preserve">Usually organized and analyzed in spreadsheets</w:t>
+            </w:r>
+          </w:p>
+        </w:tc>
+        <w:tc>
+          <w:tcPr>
+            <w:tcBorders>
+              <w:top w:color="000000" w:space="0" w:sz="0" w:val="nil"/>
+              <w:left w:color="000000" w:space="0" w:sz="0" w:val="nil"/>
+              <w:bottom w:color="000000" w:space="0" w:sz="0" w:val="nil"/>
+              <w:right w:color="000000" w:space="0" w:sz="0" w:val="nil"/>
+            </w:tcBorders>
+            <w:tcMar>
+              <w:top w:w="100.0" w:type="dxa"/>
+              <w:left w:w="100.0" w:type="dxa"/>
+              <w:bottom w:w="100.0" w:type="dxa"/>
+              <w:right w:w="100.0" w:type="dxa"/>
+            </w:tcMar>
+            <w:vAlign w:val="top"/>
+          </w:tcPr>
+          <w:p>
+            <w:pPr>
+              <w:shd w:fill="ffffff" w:val="clear"/>
+              <w:jc w:val="center"/>
+              <w:rPr>
+                <w:color w:val="1f1f1f"/>
+                <w:sz w:val="21"/>
+                <w:szCs w:val="21"/>
+                <w:highlight w:val="white"/>
+              </w:rPr>
+            </w:pPr>
+            <w:r>
+              <w:rPr>
+                <w:color w:val="1f1f1f"/>
+                <w:sz w:val="21"/>
+                <w:szCs w:val="21"/>
+                <w:highlight w:val="white"/>
+                <w:rtl w:val="0"/>
+              </w:rPr>
+              <w:t xml:space="preserve">Usually kept in a database and queried</w:t>
+            </w:r>
+          </w:p>
+        </w:tc>
+      </w:tr>
+      <w:tr>
+        <w:trPr>
+          <w:cantSplit w:val="0"/>
+          <w:trHeight w:val="755" w:hRule="atLeast"/>
+          <w:tblHeader w:val="0"/>
+        </w:trPr>
+        <w:tc>
+          <w:tcPr>
+            <w:tcBorders>
+              <w:top w:color="000000" w:space="0" w:sz="0" w:val="nil"/>
+              <w:left w:color="000000" w:space="0" w:sz="0" w:val="nil"/>
+              <w:bottom w:color="000000" w:space="0" w:sz="0" w:val="nil"/>
+              <w:right w:color="000000" w:space="0" w:sz="0" w:val="nil"/>
+            </w:tcBorders>
+            <w:tcMar>
+              <w:top w:w="100.0" w:type="dxa"/>
+              <w:left w:w="100.0" w:type="dxa"/>
+              <w:bottom w:w="100.0" w:type="dxa"/>
+              <w:right w:w="100.0" w:type="dxa"/>
+            </w:tcMar>
+            <w:vAlign w:val="top"/>
+          </w:tcPr>
+          <w:p>
+            <w:pPr>
+              <w:shd w:fill="ffffff" w:val="clear"/>
+              <w:jc w:val="center"/>
+              <w:rPr>
+                <w:color w:val="1f1f1f"/>
+                <w:sz w:val="21"/>
+                <w:szCs w:val="21"/>
+                <w:highlight w:val="white"/>
+              </w:rPr>
+            </w:pPr>
+            <w:r>
+              <w:rPr>
+                <w:color w:val="1f1f1f"/>
+                <w:sz w:val="21"/>
+                <w:szCs w:val="21"/>
+                <w:highlight w:val="white"/>
+                <w:rtl w:val="0"/>
+              </w:rPr>
+              <w:t xml:space="preserve">Likely to be used by small and midsize businesses</w:t>
+            </w:r>
+          </w:p>
+        </w:tc>
+        <w:tc>
+          <w:tcPr>
+            <w:tcBorders>
+              <w:top w:color="000000" w:space="0" w:sz="0" w:val="nil"/>
+              <w:left w:color="000000" w:space="0" w:sz="0" w:val="nil"/>
+              <w:bottom w:color="000000" w:space="0" w:sz="0" w:val="nil"/>
+              <w:right w:color="000000" w:space="0" w:sz="0" w:val="nil"/>
+            </w:tcBorders>
+            <w:tcMar>
+              <w:top w:w="100.0" w:type="dxa"/>
+              <w:left w:w="100.0" w:type="dxa"/>
+              <w:bottom w:w="100.0" w:type="dxa"/>
+              <w:right w:w="100.0" w:type="dxa"/>
+            </w:tcMar>
+            <w:vAlign w:val="top"/>
+          </w:tcPr>
+          <w:p>
+            <w:pPr>
+              <w:shd w:fill="ffffff" w:val="clear"/>
+              <w:jc w:val="center"/>
+              <w:rPr>
+                <w:color w:val="1f1f1f"/>
+                <w:sz w:val="21"/>
+                <w:szCs w:val="21"/>
+                <w:highlight w:val="white"/>
+              </w:rPr>
+            </w:pPr>
+            <w:r>
+              <w:rPr>
+                <w:color w:val="1f1f1f"/>
+                <w:sz w:val="21"/>
+                <w:szCs w:val="21"/>
+                <w:highlight w:val="white"/>
+                <w:rtl w:val="0"/>
+              </w:rPr>
+              <w:t xml:space="preserve">Likely to be used by large organizations</w:t>
+            </w:r>
+          </w:p>
+        </w:tc>
+      </w:tr>
+      <w:tr>
+        <w:trPr>
+          <w:cantSplit w:val="0"/>
+          <w:trHeight w:val="755" w:hRule="atLeast"/>
+          <w:tblHeader w:val="0"/>
+        </w:trPr>
+        <w:tc>
+          <w:tcPr>
+            <w:tcBorders>
+              <w:top w:color="000000" w:space="0" w:sz="0" w:val="nil"/>
+              <w:left w:color="000000" w:space="0" w:sz="0" w:val="nil"/>
+              <w:bottom w:color="000000" w:space="0" w:sz="0" w:val="nil"/>
+              <w:right w:color="000000" w:space="0" w:sz="0" w:val="nil"/>
+            </w:tcBorders>
+            <w:tcMar>
+              <w:top w:w="100.0" w:type="dxa"/>
+              <w:left w:w="100.0" w:type="dxa"/>
+              <w:bottom w:w="100.0" w:type="dxa"/>
+              <w:right w:w="100.0" w:type="dxa"/>
+            </w:tcMar>
+            <w:vAlign w:val="top"/>
+          </w:tcPr>
+          <w:p>
+            <w:pPr>
+              <w:shd w:fill="ffffff" w:val="clear"/>
+              <w:jc w:val="center"/>
+              <w:rPr>
+                <w:color w:val="1f1f1f"/>
+                <w:sz w:val="21"/>
+                <w:szCs w:val="21"/>
+                <w:highlight w:val="white"/>
+              </w:rPr>
+            </w:pPr>
+            <w:r>
+              <w:rPr>
+                <w:color w:val="1f1f1f"/>
+                <w:sz w:val="21"/>
+                <w:szCs w:val="21"/>
+                <w:highlight w:val="white"/>
+                <w:rtl w:val="0"/>
+              </w:rPr>
+              <w:t xml:space="preserve">Simple to collect, store, manage, sort, and visually represent</w:t>
+            </w:r>
+          </w:p>
+        </w:tc>
+        <w:tc>
+          <w:tcPr>
+            <w:tcBorders>
+              <w:top w:color="000000" w:space="0" w:sz="0" w:val="nil"/>
+              <w:left w:color="000000" w:space="0" w:sz="0" w:val="nil"/>
+              <w:bottom w:color="000000" w:space="0" w:sz="0" w:val="nil"/>
+              <w:right w:color="000000" w:space="0" w:sz="0" w:val="nil"/>
+            </w:tcBorders>
+            <w:tcMar>
+              <w:top w:w="100.0" w:type="dxa"/>
+              <w:left w:w="100.0" w:type="dxa"/>
+              <w:bottom w:w="100.0" w:type="dxa"/>
+              <w:right w:w="100.0" w:type="dxa"/>
+            </w:tcMar>
+            <w:vAlign w:val="top"/>
+          </w:tcPr>
+          <w:p>
+            <w:pPr>
+              <w:shd w:fill="ffffff" w:val="clear"/>
+              <w:jc w:val="center"/>
+              <w:rPr>
+                <w:color w:val="1f1f1f"/>
+                <w:sz w:val="21"/>
+                <w:szCs w:val="21"/>
+                <w:highlight w:val="white"/>
+              </w:rPr>
+            </w:pPr>
+            <w:r>
+              <w:rPr>
+                <w:color w:val="1f1f1f"/>
+                <w:sz w:val="21"/>
+                <w:szCs w:val="21"/>
+                <w:highlight w:val="white"/>
+                <w:rtl w:val="0"/>
+              </w:rPr>
+              <w:t xml:space="preserve">Takes a lot of effort to collect, store, manage, sort, and visually represent</w:t>
+            </w:r>
+          </w:p>
+        </w:tc>
+      </w:tr>
+      <w:tr>
+        <w:trPr>
+          <w:cantSplit w:val="0"/>
+          <w:trHeight w:val="1025" w:hRule="atLeast"/>
+          <w:tblHeader w:val="0"/>
+        </w:trPr>
+        <w:tc>
+          <w:tcPr>
+            <w:tcBorders>
+              <w:top w:color="000000" w:space="0" w:sz="0" w:val="nil"/>
+              <w:left w:color="000000" w:space="0" w:sz="0" w:val="nil"/>
+              <w:bottom w:color="000000" w:space="0" w:sz="0" w:val="nil"/>
+              <w:right w:color="000000" w:space="0" w:sz="0" w:val="nil"/>
+            </w:tcBorders>
+            <w:tcMar>
+              <w:top w:w="100.0" w:type="dxa"/>
+              <w:left w:w="100.0" w:type="dxa"/>
+              <w:bottom w:w="100.0" w:type="dxa"/>
+              <w:right w:w="100.0" w:type="dxa"/>
+            </w:tcMar>
+            <w:vAlign w:val="top"/>
+          </w:tcPr>
+          <w:p>
+            <w:pPr>
+              <w:shd w:fill="ffffff" w:val="clear"/>
+              <w:jc w:val="center"/>
+              <w:rPr>
+                <w:color w:val="1f1f1f"/>
+                <w:sz w:val="21"/>
+                <w:szCs w:val="21"/>
+                <w:highlight w:val="white"/>
+              </w:rPr>
+            </w:pPr>
+            <w:r>
+              <w:rPr>
+                <w:color w:val="1f1f1f"/>
+                <w:sz w:val="21"/>
+                <w:szCs w:val="21"/>
+                <w:highlight w:val="white"/>
+                <w:rtl w:val="0"/>
+              </w:rPr>
+              <w:t xml:space="preserve">Usually already a manageable size for analysis</w:t>
+            </w:r>
+          </w:p>
+        </w:tc>
+        <w:tc>
+          <w:tcPr>
+            <w:tcBorders>
+              <w:top w:color="000000" w:space="0" w:sz="0" w:val="nil"/>
+              <w:left w:color="000000" w:space="0" w:sz="0" w:val="nil"/>
+              <w:bottom w:color="000000" w:space="0" w:sz="0" w:val="nil"/>
+              <w:right w:color="000000" w:space="0" w:sz="0" w:val="nil"/>
+            </w:tcBorders>
+            <w:tcMar>
+              <w:top w:w="100.0" w:type="dxa"/>
+              <w:left w:w="100.0" w:type="dxa"/>
+              <w:bottom w:w="100.0" w:type="dxa"/>
+              <w:right w:w="100.0" w:type="dxa"/>
+            </w:tcMar>
+            <w:vAlign w:val="top"/>
+          </w:tcPr>
+          <w:p>
+            <w:pPr>
+              <w:shd w:fill="ffffff" w:val="clear"/>
+              <w:jc w:val="center"/>
+              <w:rPr>
+                <w:color w:val="1f1f1f"/>
+                <w:sz w:val="21"/>
+                <w:szCs w:val="21"/>
+                <w:highlight w:val="white"/>
+              </w:rPr>
+            </w:pPr>
+            <w:r>
+              <w:rPr>
+                <w:color w:val="1f1f1f"/>
+                <w:sz w:val="21"/>
+                <w:szCs w:val="21"/>
+                <w:highlight w:val="white"/>
+                <w:rtl w:val="0"/>
+              </w:rPr>
+              <w:t xml:space="preserve">Usually needs to be broken into smaller pieces in order to be organized and analyzed effectively for decision-making</w:t>
+            </w:r>
+          </w:p>
+        </w:tc>
+      </w:tr>
+    </w:tbl>
+    <w:p>
+      <w:pPr>
+        <w:pStyle w:val="Heading2"/>
+        <w:keepNext w:val="0"/>
+        <w:keepLines w:val="0"/>
+        <w:pBdr>
+          <w:top w:color="auto" w:space="0" w:sz="0" w:val="none"/>
+          <w:left w:color="auto" w:space="0" w:sz="0" w:val="none"/>
+          <w:bottom w:color="auto" w:space="0" w:sz="0" w:val="none"/>
+          <w:right w:color="auto" w:space="0" w:sz="0" w:val="none"/>
+          <w:between w:color="auto" w:space="0" w:sz="0" w:val="none"/>
+        </w:pBdr>
+        <w:shd w:fill="ffffff" w:val="clear"/>
+        <w:spacing w:after="80" w:before="0" w:lineRule="auto"/>
+        <w:jc w:val="both"/>
+        <w:rPr>
+          <w:b w:val="1"/>
+          <w:color w:val="1f1f1f"/>
+          <w:sz w:val="26"/>
+          <w:szCs w:val="26"/>
+          <w:highlight w:val="white"/>
+        </w:rPr>
+      </w:pPr>
+      <w:bookmarkStart w:colFirst="0" w:colLast="0" w:name="_w4u8fbm5ypzz" w:id="41"/>
+      <w:bookmarkEnd w:id="41"/>
+      <w:r>
+        <w:rPr>
+          <w:rtl w:val="0"/>
+        </w:rPr>
+      </w:r>
+    </w:p>
+    <w:p>
+      <w:pPr>
+        <w:pStyle w:val="Heading2"/>
+        <w:keepNext w:val="0"/>
+        <w:keepLines w:val="0"/>
+        <w:pBdr>
+          <w:top w:color="auto" w:space="0" w:sz="0" w:val="none"/>
+          <w:left w:color="auto" w:space="0" w:sz="0" w:val="none"/>
+          <w:bottom w:color="auto" w:space="0" w:sz="0" w:val="none"/>
+          <w:right w:color="auto" w:space="0" w:sz="0" w:val="none"/>
+          <w:between w:color="auto" w:space="0" w:sz="0" w:val="none"/>
+        </w:pBdr>
+        <w:shd w:fill="ffffff" w:val="clear"/>
+        <w:spacing w:after="80" w:before="0" w:lineRule="auto"/>
+        <w:jc w:val="both"/>
+        <w:rPr>
+          <w:b w:val="1"/>
+          <w:color w:val="1f1f1f"/>
+          <w:sz w:val="26"/>
+          <w:szCs w:val="26"/>
+          <w:highlight w:val="white"/>
+        </w:rPr>
+      </w:pPr>
+      <w:bookmarkStart w:colFirst="0" w:colLast="0" w:name="_6cfv3kxqblk3" w:id="42"/>
+      <w:bookmarkEnd w:id="42"/>
+      <w:r>
+        <w:rPr>
+          <w:b w:val="1"/>
+          <w:color w:val="1f1f1f"/>
+          <w:sz w:val="26"/>
+          <w:szCs w:val="26"/>
+          <w:highlight w:val="white"/>
+          <w:rtl w:val="0"/>
+        </w:rPr>
+        <w:t xml:space="preserve">Challenges and benefits</w:t>
+      </w:r>
+    </w:p>
+    <w:p>
+      <w:pPr>
+        <w:shd w:fill="ffffff" w:val="clear"/>
+        <w:jc w:val="both"/>
+        <w:rPr>
+          <w:color w:val="1f1f1f"/>
+          <w:sz w:val="21"/>
+          <w:szCs w:val="21"/>
+          <w:highlight w:val="white"/>
+        </w:rPr>
+      </w:pPr>
+      <w:r>
+        <w:rPr>
+          <w:color w:val="1f1f1f"/>
+          <w:sz w:val="21"/>
+          <w:szCs w:val="21"/>
+          <w:highlight w:val="white"/>
+          <w:rtl w:val="0"/>
+        </w:rPr>
+        <w:t xml:space="preserve">Here are some </w:t>
+      </w:r>
+      <w:r>
+        <w:rPr>
+          <w:b w:val="1"/>
+          <w:color w:val="1f1f1f"/>
+          <w:sz w:val="21"/>
+          <w:szCs w:val="21"/>
+          <w:highlight w:val="white"/>
+          <w:rtl w:val="0"/>
+        </w:rPr>
+        <w:t xml:space="preserve">challenges</w:t>
+      </w:r>
+      <w:r>
+        <w:rPr>
+          <w:color w:val="1f1f1f"/>
+          <w:sz w:val="21"/>
+          <w:szCs w:val="21"/>
+          <w:highlight w:val="white"/>
+          <w:rtl w:val="0"/>
+        </w:rPr>
+        <w:t xml:space="preserve"> you might face when working with big data:</w:t>
+      </w:r>
+    </w:p>
+    <w:p>
+      <w:pPr>
+        <w:numPr>
+          <w:ilvl w:val="0"/>
+          <w:numId w:val="4"/>
+        </w:numPr>
+        <w:shd w:fill="ffffff" w:val="clear"/>
+        <w:spacing w:after="0" w:afterAutospacing="0" w:lineRule="auto"/>
+        <w:ind w:left="720" w:hanging="360"/>
+        <w:rPr>
+          <w:highlight w:val="white"/>
+        </w:rPr>
+      </w:pPr>
+      <w:r>
+        <w:rPr>
+          <w:color w:val="1f1f1f"/>
+          <w:sz w:val="21"/>
+          <w:szCs w:val="21"/>
+          <w:highlight w:val="white"/>
+          <w:rtl w:val="0"/>
+        </w:rPr>
+        <w:t xml:space="preserve">A lot of organizations deal with data overload and way too much unimportant or irrelevant information. </w:t>
+      </w:r>
+    </w:p>
+    <w:p>
+      <w:pPr>
+        <w:numPr>
+          <w:ilvl w:val="0"/>
+          <w:numId w:val="4"/>
+        </w:numPr>
+        <w:shd w:fill="ffffff" w:val="clear"/>
+        <w:spacing w:after="0" w:afterAutospacing="0" w:lineRule="auto"/>
+        <w:ind w:left="720" w:hanging="360"/>
+        <w:rPr>
+          <w:highlight w:val="white"/>
+        </w:rPr>
+      </w:pPr>
+      <w:r>
+        <w:rPr>
+          <w:color w:val="1f1f1f"/>
+          <w:sz w:val="21"/>
+          <w:szCs w:val="21"/>
+          <w:highlight w:val="white"/>
+          <w:rtl w:val="0"/>
+        </w:rPr>
+        <w:t xml:space="preserve">Important data can be hidden deep down with all of the non-important data, which makes it harder to find and use. This can lead to slower and more inefficient decision-making time frames.</w:t>
+      </w:r>
+    </w:p>
+    <w:p>
+      <w:pPr>
+        <w:numPr>
+          <w:ilvl w:val="0"/>
+          <w:numId w:val="4"/>
+        </w:numPr>
+        <w:shd w:fill="ffffff" w:val="clear"/>
+        <w:spacing w:after="0" w:afterAutospacing="0" w:lineRule="auto"/>
+        <w:ind w:left="720" w:hanging="360"/>
+        <w:rPr>
+          <w:highlight w:val="white"/>
+        </w:rPr>
+      </w:pPr>
+      <w:r>
+        <w:rPr>
+          <w:color w:val="1f1f1f"/>
+          <w:sz w:val="21"/>
+          <w:szCs w:val="21"/>
+          <w:highlight w:val="white"/>
+          <w:rtl w:val="0"/>
+        </w:rPr>
+        <w:t xml:space="preserve">The data you need isn’t always easily accessible. </w:t>
+      </w:r>
+    </w:p>
+    <w:p>
+      <w:pPr>
+        <w:numPr>
+          <w:ilvl w:val="0"/>
+          <w:numId w:val="4"/>
+        </w:numPr>
+        <w:shd w:fill="ffffff" w:val="clear"/>
+        <w:spacing w:after="0" w:afterAutospacing="0" w:lineRule="auto"/>
+        <w:ind w:left="720" w:hanging="360"/>
+        <w:rPr>
+          <w:highlight w:val="white"/>
+        </w:rPr>
+      </w:pPr>
+      <w:r>
+        <w:rPr>
+          <w:color w:val="1f1f1f"/>
+          <w:sz w:val="21"/>
+          <w:szCs w:val="21"/>
+          <w:highlight w:val="white"/>
+          <w:rtl w:val="0"/>
+        </w:rPr>
+        <w:t xml:space="preserve">Current technology tools and solutions still struggle to provide measurable and reportable data. This can lead to unfair algorithmic bias. </w:t>
+      </w:r>
+    </w:p>
+    <w:p>
+      <w:pPr>
+        <w:numPr>
+          <w:ilvl w:val="0"/>
+          <w:numId w:val="4"/>
+        </w:numPr>
+        <w:shd w:fill="ffffff" w:val="clear"/>
+        <w:spacing w:after="160" w:lineRule="auto"/>
+        <w:ind w:left="720" w:hanging="360"/>
+        <w:rPr>
+          <w:highlight w:val="white"/>
+        </w:rPr>
+      </w:pPr>
+      <w:r>
+        <w:rPr>
+          <w:color w:val="1f1f1f"/>
+          <w:sz w:val="21"/>
+          <w:szCs w:val="21"/>
+          <w:highlight w:val="white"/>
+          <w:rtl w:val="0"/>
+        </w:rPr>
+        <w:t xml:space="preserve">There are gaps in many big data business solutions.</w:t>
+      </w:r>
+    </w:p>
+    <w:p>
+      <w:pPr>
+        <w:shd w:fill="ffffff" w:val="clear"/>
+        <w:jc w:val="both"/>
+        <w:rPr>
+          <w:color w:val="1f1f1f"/>
+          <w:sz w:val="21"/>
+          <w:szCs w:val="21"/>
+          <w:highlight w:val="white"/>
+        </w:rPr>
+      </w:pPr>
+      <w:r>
+        <w:rPr>
+          <w:color w:val="1f1f1f"/>
+          <w:sz w:val="21"/>
+          <w:szCs w:val="21"/>
+          <w:highlight w:val="white"/>
+          <w:rtl w:val="0"/>
+        </w:rPr>
+        <w:t xml:space="preserve">Now for the good news! Here are some </w:t>
+      </w:r>
+      <w:r>
+        <w:rPr>
+          <w:b w:val="1"/>
+          <w:color w:val="1f1f1f"/>
+          <w:sz w:val="21"/>
+          <w:szCs w:val="21"/>
+          <w:highlight w:val="white"/>
+          <w:rtl w:val="0"/>
+        </w:rPr>
+        <w:t xml:space="preserve">benefits</w:t>
+      </w:r>
+      <w:r>
+        <w:rPr>
+          <w:color w:val="1f1f1f"/>
+          <w:sz w:val="21"/>
+          <w:szCs w:val="21"/>
+          <w:highlight w:val="white"/>
+          <w:rtl w:val="0"/>
+        </w:rPr>
+        <w:t xml:space="preserve"> that come with big data:</w:t>
+      </w:r>
+    </w:p>
+    <w:p>
+      <w:pPr>
+        <w:numPr>
+          <w:ilvl w:val="0"/>
+          <w:numId w:val="3"/>
+        </w:numPr>
+        <w:shd w:fill="ffffff" w:val="clear"/>
+        <w:spacing w:after="0" w:afterAutospacing="0" w:lineRule="auto"/>
+        <w:ind w:left="720" w:hanging="360"/>
+        <w:rPr>
+          <w:highlight w:val="white"/>
+        </w:rPr>
+      </w:pPr>
+      <w:r>
+        <w:rPr>
+          <w:color w:val="1f1f1f"/>
+          <w:sz w:val="21"/>
+          <w:szCs w:val="21"/>
+          <w:highlight w:val="white"/>
+          <w:rtl w:val="0"/>
+        </w:rPr>
+        <w:t xml:space="preserve">When large amounts of data can be stored and analyzed, it can help companies identify more efficient ways of doing business and save a lot of time and money.</w:t>
+      </w:r>
+    </w:p>
+    <w:p>
+      <w:pPr>
+        <w:numPr>
+          <w:ilvl w:val="0"/>
+          <w:numId w:val="3"/>
+        </w:numPr>
+        <w:shd w:fill="ffffff" w:val="clear"/>
+        <w:spacing w:after="0" w:afterAutospacing="0" w:lineRule="auto"/>
+        <w:ind w:left="720" w:hanging="360"/>
+        <w:rPr>
+          <w:highlight w:val="white"/>
+        </w:rPr>
+      </w:pPr>
+      <w:r>
+        <w:rPr>
+          <w:color w:val="1f1f1f"/>
+          <w:sz w:val="21"/>
+          <w:szCs w:val="21"/>
+          <w:highlight w:val="white"/>
+          <w:rtl w:val="0"/>
+        </w:rPr>
+        <w:t xml:space="preserve">Big data helps organizations spot the trends of customer buying patterns and satisfaction levels, which can help them create new products and solutions that will make customers happy.</w:t>
+      </w:r>
+    </w:p>
+    <w:p>
+      <w:pPr>
+        <w:numPr>
+          <w:ilvl w:val="0"/>
+          <w:numId w:val="3"/>
+        </w:numPr>
+        <w:shd w:fill="ffffff" w:val="clear"/>
+        <w:spacing w:after="0" w:afterAutospacing="0" w:lineRule="auto"/>
+        <w:ind w:left="720" w:hanging="360"/>
+        <w:rPr>
+          <w:highlight w:val="white"/>
+        </w:rPr>
+      </w:pPr>
+      <w:r>
+        <w:rPr>
+          <w:color w:val="1f1f1f"/>
+          <w:sz w:val="21"/>
+          <w:szCs w:val="21"/>
+          <w:highlight w:val="white"/>
+          <w:rtl w:val="0"/>
+        </w:rPr>
+        <w:t xml:space="preserve">By analyzing big data, businesses get a much better understanding of current market conditions, which can help them stay ahead of the competition.</w:t>
+      </w:r>
+    </w:p>
+    <w:p>
+      <w:pPr>
+        <w:numPr>
+          <w:ilvl w:val="0"/>
+          <w:numId w:val="3"/>
+        </w:numPr>
+        <w:shd w:fill="ffffff" w:val="clear"/>
+        <w:spacing w:after="160" w:lineRule="auto"/>
+        <w:ind w:left="720" w:hanging="360"/>
+        <w:rPr>
+          <w:highlight w:val="white"/>
+        </w:rPr>
+      </w:pPr>
+      <w:r>
+        <w:rPr>
+          <w:color w:val="1f1f1f"/>
+          <w:sz w:val="21"/>
+          <w:szCs w:val="21"/>
+          <w:highlight w:val="white"/>
+          <w:rtl w:val="0"/>
+        </w:rPr>
+        <w:t xml:space="preserve">As in our earlier social media example, big data helps companies keep track of their online presence—especially feedback, both good and bad, from customers. This gives them the information they need to improve and protect their brand.</w:t>
+      </w:r>
+    </w:p>
+    <w:p>
+      <w:pPr>
+        <w:shd w:fill="ffffff" w:val="clear"/>
+        <w:spacing w:after="160" w:lineRule="auto"/>
+        <w:ind w:left="720" w:firstLine="0"/>
+        <w:rPr>
+          <w:color w:val="1f1f1f"/>
+          <w:sz w:val="21"/>
+          <w:szCs w:val="21"/>
+          <w:highlight w:val="white"/>
+        </w:rPr>
+      </w:pPr>
+      <w:r>
+        <w:rPr>
+          <w:rtl w:val="0"/>
+        </w:rPr>
+      </w:r>
+    </w:p>
+    <w:p>
+      <w:pPr>
+        <w:shd w:fill="ffffff" w:val="clear"/>
+        <w:spacing w:after="160" w:lineRule="auto"/>
+        <w:ind w:left="720" w:firstLine="0"/>
+        <w:jc w:val="center"/>
+        <w:rPr>
+          <w:b w:val="1"/>
+          <w:color w:val="1f1f1f"/>
+          <w:sz w:val="33"/>
+          <w:szCs w:val="33"/>
+          <w:highlight w:val="white"/>
+        </w:rPr>
+      </w:pPr>
+      <w:r>
+        <w:rPr>
+          <w:b w:val="1"/>
+          <w:color w:val="1f1f1f"/>
+          <w:sz w:val="33"/>
+          <w:szCs w:val="33"/>
+          <w:highlight w:val="white"/>
+          <w:rtl w:val="0"/>
+        </w:rPr>
+        <w:t xml:space="preserve">The three (or four) V words for big data</w:t>
+      </w:r>
+    </w:p>
+    <w:p>
+      <w:pPr>
+        <w:shd w:fill="ffffff" w:val="clear"/>
+        <w:jc w:val="both"/>
+        <w:rPr>
+          <w:color w:val="1f1f1f"/>
+          <w:sz w:val="21"/>
+          <w:szCs w:val="21"/>
+          <w:highlight w:val="white"/>
+        </w:rPr>
+      </w:pPr>
+      <w:r>
+        <w:rPr>
+          <w:color w:val="1f1f1f"/>
+          <w:sz w:val="21"/>
+          <w:szCs w:val="21"/>
+          <w:highlight w:val="white"/>
+          <w:rtl w:val="0"/>
+        </w:rPr>
+        <w:t xml:space="preserve">When thinking about the benefits and challenges of big data, it helps to think about the three Vs: </w:t>
+      </w:r>
+      <w:r>
+        <w:rPr>
+          <w:b w:val="1"/>
+          <w:color w:val="1f1f1f"/>
+          <w:sz w:val="21"/>
+          <w:szCs w:val="21"/>
+          <w:highlight w:val="white"/>
+          <w:rtl w:val="0"/>
+        </w:rPr>
+        <w:t xml:space="preserve">volume, variety, </w:t>
+      </w:r>
+      <w:r>
+        <w:rPr>
+          <w:color w:val="1f1f1f"/>
+          <w:sz w:val="21"/>
+          <w:szCs w:val="21"/>
+          <w:highlight w:val="white"/>
+          <w:rtl w:val="0"/>
+        </w:rPr>
+        <w:t xml:space="preserve">and </w:t>
+      </w:r>
+      <w:r>
+        <w:rPr>
+          <w:b w:val="1"/>
+          <w:color w:val="1f1f1f"/>
+          <w:sz w:val="21"/>
+          <w:szCs w:val="21"/>
+          <w:highlight w:val="white"/>
+          <w:rtl w:val="0"/>
+        </w:rPr>
+        <w:t xml:space="preserve">velocity. </w:t>
+      </w:r>
+      <w:r>
+        <w:rPr>
+          <w:color w:val="1f1f1f"/>
+          <w:sz w:val="21"/>
+          <w:szCs w:val="21"/>
+          <w:highlight w:val="white"/>
+          <w:rtl w:val="0"/>
+        </w:rPr>
+        <w:t xml:space="preserve">Volume describes the amount of data. Variety describes the different kinds of data. Velocity describes how fast the data can be processed. Some data analysts also consider a fourth V: </w:t>
+      </w:r>
+      <w:r>
+        <w:rPr>
+          <w:b w:val="1"/>
+          <w:color w:val="1f1f1f"/>
+          <w:sz w:val="21"/>
+          <w:szCs w:val="21"/>
+          <w:highlight w:val="white"/>
+          <w:rtl w:val="0"/>
+        </w:rPr>
+        <w:t xml:space="preserve">veracity. </w:t>
+      </w:r>
+      <w:r>
+        <w:rPr>
+          <w:color w:val="1f1f1f"/>
+          <w:sz w:val="21"/>
+          <w:szCs w:val="21"/>
+          <w:highlight w:val="white"/>
+          <w:rtl w:val="0"/>
+        </w:rPr>
+        <w:t xml:space="preserve">Veracity refers to the quality and reliability of the data. These are all important considerations related to processing huge, complex datasets. </w:t>
+      </w:r>
+    </w:p>
+    <w:tbl>
+      <w:tblPr>
+        <w:tblStyle w:val="Table3"/>
+        <w:tblW w:w="9360.0" w:type="dxa"/>
+        <w:jc w:val="left"/>
+        <w:tblBorders>
+          <w:top w:color="000000" w:space="0" w:sz="0" w:val="nil"/>
+          <w:left w:color="000000" w:space="0" w:sz="0" w:val="nil"/>
+          <w:bottom w:color="000000" w:space="0" w:sz="0" w:val="nil"/>
+          <w:right w:color="000000" w:space="0" w:sz="0" w:val="nil"/>
+          <w:insideH w:color="000000" w:space="0" w:sz="0" w:val="nil"/>
+          <w:insideV w:color="000000" w:space="0" w:sz="0" w:val="nil"/>
+        </w:tblBorders>
+        <w:tblLayout w:type="fixed"/>
+        <w:tblLook w:val="0600"/>
+      </w:tblPr>
+      <w:tblGrid>
+        <w:gridCol w:w="1705.7494866529773"/>
+        <w:gridCol w:w="2138.193018480493"/>
+        <w:gridCol w:w="2786.8583162217656"/>
+        <w:gridCol w:w="2729.1991786447643"/>
+        <w:tblGridChange w:id="0">
+          <w:tblGrid>
+            <w:gridCol w:w="1705.7494866529773"/>
+            <w:gridCol w:w="2138.193018480493"/>
+            <w:gridCol w:w="2786.8583162217656"/>
+            <w:gridCol w:w="2729.1991786447643"/>
+          </w:tblGrid>
+        </w:tblGridChange>
+      </w:tblGrid>
+      <w:tr>
+        <w:trPr>
+          <w:cantSplit w:val="0"/>
+          <w:trHeight w:val="560" w:hRule="atLeast"/>
+          <w:tblHeader w:val="0"/>
+        </w:trPr>
+        <w:tc>
+          <w:tcPr>
+            <w:tcBorders>
+              <w:top w:color="000000" w:space="0" w:sz="0" w:val="nil"/>
+              <w:left w:color="000000" w:space="0" w:sz="0" w:val="nil"/>
+              <w:bottom w:color="000000" w:space="0" w:sz="0" w:val="nil"/>
+              <w:right w:color="000000" w:space="0" w:sz="0" w:val="nil"/>
+            </w:tcBorders>
+            <w:tcMar>
+              <w:top w:w="100.0" w:type="dxa"/>
+              <w:left w:w="100.0" w:type="dxa"/>
+              <w:bottom w:w="100.0" w:type="dxa"/>
+              <w:right w:w="100.0" w:type="dxa"/>
+            </w:tcMar>
+            <w:vAlign w:val="top"/>
+          </w:tcPr>
+          <w:p>
+            <w:pPr>
+              <w:shd w:fill="ffffff" w:val="clear"/>
+              <w:rPr>
+                <w:b w:val="1"/>
+                <w:color w:val="1f1f1f"/>
+                <w:sz w:val="21"/>
+                <w:szCs w:val="21"/>
+                <w:highlight w:val="white"/>
+              </w:rPr>
+            </w:pPr>
+            <w:r>
+              <w:rPr>
+                <w:b w:val="1"/>
+                <w:color w:val="1f1f1f"/>
+                <w:sz w:val="21"/>
+                <w:szCs w:val="21"/>
+                <w:highlight w:val="white"/>
+                <w:rtl w:val="0"/>
+              </w:rPr>
+              <w:t xml:space="preserve">Volume</w:t>
+            </w:r>
+          </w:p>
+        </w:tc>
+        <w:tc>
+          <w:tcPr>
+            <w:tcBorders>
+              <w:top w:color="000000" w:space="0" w:sz="0" w:val="nil"/>
+              <w:left w:color="000000" w:space="0" w:sz="0" w:val="nil"/>
+              <w:bottom w:color="000000" w:space="0" w:sz="0" w:val="nil"/>
+              <w:right w:color="000000" w:space="0" w:sz="0" w:val="nil"/>
+            </w:tcBorders>
+            <w:tcMar>
+              <w:top w:w="100.0" w:type="dxa"/>
+              <w:left w:w="100.0" w:type="dxa"/>
+              <w:bottom w:w="100.0" w:type="dxa"/>
+              <w:right w:w="100.0" w:type="dxa"/>
+            </w:tcMar>
+            <w:vAlign w:val="top"/>
+          </w:tcPr>
+          <w:p>
+            <w:pPr>
+              <w:shd w:fill="ffffff" w:val="clear"/>
+              <w:rPr>
+                <w:b w:val="1"/>
+                <w:color w:val="1f1f1f"/>
+                <w:sz w:val="21"/>
+                <w:szCs w:val="21"/>
+                <w:highlight w:val="white"/>
+              </w:rPr>
+            </w:pPr>
+            <w:r>
+              <w:rPr>
+                <w:b w:val="1"/>
+                <w:color w:val="1f1f1f"/>
+                <w:sz w:val="21"/>
+                <w:szCs w:val="21"/>
+                <w:highlight w:val="white"/>
+                <w:rtl w:val="0"/>
+              </w:rPr>
+              <w:t xml:space="preserve">Variety</w:t>
+            </w:r>
+          </w:p>
+        </w:tc>
+        <w:tc>
+          <w:tcPr>
+            <w:tcBorders>
+              <w:top w:color="000000" w:space="0" w:sz="0" w:val="nil"/>
+              <w:left w:color="000000" w:space="0" w:sz="0" w:val="nil"/>
+              <w:bottom w:color="000000" w:space="0" w:sz="0" w:val="nil"/>
+              <w:right w:color="000000" w:space="0" w:sz="0" w:val="nil"/>
+            </w:tcBorders>
+            <w:tcMar>
+              <w:top w:w="100.0" w:type="dxa"/>
+              <w:left w:w="100.0" w:type="dxa"/>
+              <w:bottom w:w="100.0" w:type="dxa"/>
+              <w:right w:w="100.0" w:type="dxa"/>
+            </w:tcMar>
+            <w:vAlign w:val="top"/>
+          </w:tcPr>
+          <w:p>
+            <w:pPr>
+              <w:shd w:fill="ffffff" w:val="clear"/>
+              <w:rPr>
+                <w:b w:val="1"/>
+                <w:color w:val="1f1f1f"/>
+                <w:sz w:val="21"/>
+                <w:szCs w:val="21"/>
+                <w:highlight w:val="white"/>
+              </w:rPr>
+            </w:pPr>
+            <w:r>
+              <w:rPr>
+                <w:b w:val="1"/>
+                <w:color w:val="1f1f1f"/>
+                <w:sz w:val="21"/>
+                <w:szCs w:val="21"/>
+                <w:highlight w:val="white"/>
+                <w:rtl w:val="0"/>
+              </w:rPr>
+              <w:t xml:space="preserve">Velocity</w:t>
+            </w:r>
+          </w:p>
+        </w:tc>
+        <w:tc>
+          <w:tcPr>
+            <w:tcBorders>
+              <w:top w:color="000000" w:space="0" w:sz="0" w:val="nil"/>
+              <w:left w:color="000000" w:space="0" w:sz="0" w:val="nil"/>
+              <w:bottom w:color="000000" w:space="0" w:sz="0" w:val="nil"/>
+              <w:right w:color="000000" w:space="0" w:sz="0" w:val="nil"/>
+            </w:tcBorders>
+            <w:tcMar>
+              <w:top w:w="100.0" w:type="dxa"/>
+              <w:left w:w="100.0" w:type="dxa"/>
+              <w:bottom w:w="100.0" w:type="dxa"/>
+              <w:right w:w="100.0" w:type="dxa"/>
+            </w:tcMar>
+            <w:vAlign w:val="top"/>
+          </w:tcPr>
+          <w:p>
+            <w:pPr>
+              <w:shd w:fill="ffffff" w:val="clear"/>
+              <w:rPr>
+                <w:b w:val="1"/>
+                <w:color w:val="1f1f1f"/>
+                <w:sz w:val="21"/>
+                <w:szCs w:val="21"/>
+                <w:highlight w:val="white"/>
+              </w:rPr>
+            </w:pPr>
+            <w:r>
+              <w:rPr>
+                <w:b w:val="1"/>
+                <w:color w:val="1f1f1f"/>
+                <w:sz w:val="21"/>
+                <w:szCs w:val="21"/>
+                <w:highlight w:val="white"/>
+                <w:rtl w:val="0"/>
+              </w:rPr>
+              <w:t xml:space="preserve">Veracity</w:t>
+            </w:r>
+          </w:p>
+        </w:tc>
+      </w:tr>
+      <w:tr>
+        <w:trPr>
+          <w:cantSplit w:val="0"/>
+          <w:trHeight w:val="755" w:hRule="atLeast"/>
+          <w:tblHeader w:val="0"/>
+        </w:trPr>
+        <w:tc>
+          <w:tcPr>
+            <w:tcBorders>
+              <w:top w:color="000000" w:space="0" w:sz="0" w:val="nil"/>
+              <w:left w:color="000000" w:space="0" w:sz="0" w:val="nil"/>
+              <w:bottom w:color="000000" w:space="0" w:sz="0" w:val="nil"/>
+              <w:right w:color="000000" w:space="0" w:sz="0" w:val="nil"/>
+            </w:tcBorders>
+            <w:tcMar>
+              <w:top w:w="100.0" w:type="dxa"/>
+              <w:left w:w="100.0" w:type="dxa"/>
+              <w:bottom w:w="100.0" w:type="dxa"/>
+              <w:right w:w="100.0" w:type="dxa"/>
+            </w:tcMar>
+            <w:vAlign w:val="top"/>
+          </w:tcPr>
+          <w:p>
+            <w:pPr>
+              <w:shd w:fill="ffffff" w:val="clear"/>
+              <w:rPr>
+                <w:color w:val="1f1f1f"/>
+                <w:sz w:val="21"/>
+                <w:szCs w:val="21"/>
+                <w:highlight w:val="white"/>
+              </w:rPr>
+            </w:pPr>
+            <w:r>
+              <w:rPr>
+                <w:color w:val="1f1f1f"/>
+                <w:sz w:val="21"/>
+                <w:szCs w:val="21"/>
+                <w:highlight w:val="white"/>
+                <w:rtl w:val="0"/>
+              </w:rPr>
+              <w:t xml:space="preserve">The amount of data</w:t>
+            </w:r>
+          </w:p>
+        </w:tc>
+        <w:tc>
+          <w:tcPr>
+            <w:tcBorders>
+              <w:top w:color="000000" w:space="0" w:sz="0" w:val="nil"/>
+              <w:left w:color="000000" w:space="0" w:sz="0" w:val="nil"/>
+              <w:bottom w:color="000000" w:space="0" w:sz="0" w:val="nil"/>
+              <w:right w:color="000000" w:space="0" w:sz="0" w:val="nil"/>
+            </w:tcBorders>
+            <w:tcMar>
+              <w:top w:w="100.0" w:type="dxa"/>
+              <w:left w:w="100.0" w:type="dxa"/>
+              <w:bottom w:w="100.0" w:type="dxa"/>
+              <w:right w:w="100.0" w:type="dxa"/>
+            </w:tcMar>
+            <w:vAlign w:val="top"/>
+          </w:tcPr>
+          <w:p>
+            <w:pPr>
+              <w:shd w:fill="ffffff" w:val="clear"/>
+              <w:rPr>
+                <w:color w:val="1f1f1f"/>
+                <w:sz w:val="21"/>
+                <w:szCs w:val="21"/>
+                <w:highlight w:val="white"/>
+              </w:rPr>
+            </w:pPr>
+            <w:r>
+              <w:rPr>
+                <w:color w:val="1f1f1f"/>
+                <w:sz w:val="21"/>
+                <w:szCs w:val="21"/>
+                <w:highlight w:val="white"/>
+                <w:rtl w:val="0"/>
+              </w:rPr>
+              <w:t xml:space="preserve">The different kinds of data </w:t>
+            </w:r>
+          </w:p>
+        </w:tc>
+        <w:tc>
+          <w:tcPr>
+            <w:tcBorders>
+              <w:top w:color="000000" w:space="0" w:sz="0" w:val="nil"/>
+              <w:left w:color="000000" w:space="0" w:sz="0" w:val="nil"/>
+              <w:bottom w:color="000000" w:space="0" w:sz="0" w:val="nil"/>
+              <w:right w:color="000000" w:space="0" w:sz="0" w:val="nil"/>
+            </w:tcBorders>
+            <w:tcMar>
+              <w:top w:w="100.0" w:type="dxa"/>
+              <w:left w:w="100.0" w:type="dxa"/>
+              <w:bottom w:w="100.0" w:type="dxa"/>
+              <w:right w:w="100.0" w:type="dxa"/>
+            </w:tcMar>
+            <w:vAlign w:val="top"/>
+          </w:tcPr>
+          <w:p>
+            <w:pPr>
+              <w:shd w:fill="ffffff" w:val="clear"/>
+              <w:rPr>
+                <w:color w:val="1f1f1f"/>
+                <w:sz w:val="21"/>
+                <w:szCs w:val="21"/>
+                <w:highlight w:val="white"/>
+              </w:rPr>
+            </w:pPr>
+            <w:r>
+              <w:rPr>
+                <w:color w:val="1f1f1f"/>
+                <w:sz w:val="21"/>
+                <w:szCs w:val="21"/>
+                <w:highlight w:val="white"/>
+                <w:rtl w:val="0"/>
+              </w:rPr>
+              <w:t xml:space="preserve">How fast the data can be processed</w:t>
+            </w:r>
+          </w:p>
+        </w:tc>
+        <w:tc>
+          <w:tcPr>
+            <w:tcBorders>
+              <w:top w:color="000000" w:space="0" w:sz="0" w:val="nil"/>
+              <w:left w:color="000000" w:space="0" w:sz="0" w:val="nil"/>
+              <w:bottom w:color="000000" w:space="0" w:sz="0" w:val="nil"/>
+              <w:right w:color="000000" w:space="0" w:sz="0" w:val="nil"/>
+            </w:tcBorders>
+            <w:tcMar>
+              <w:top w:w="100.0" w:type="dxa"/>
+              <w:left w:w="100.0" w:type="dxa"/>
+              <w:bottom w:w="100.0" w:type="dxa"/>
+              <w:right w:w="100.0" w:type="dxa"/>
+            </w:tcMar>
+            <w:vAlign w:val="top"/>
+          </w:tcPr>
+          <w:p>
+            <w:pPr>
+              <w:shd w:fill="ffffff" w:val="clear"/>
+              <w:rPr>
+                <w:color w:val="1f1f1f"/>
+                <w:sz w:val="21"/>
+                <w:szCs w:val="21"/>
+                <w:highlight w:val="white"/>
+              </w:rPr>
+            </w:pPr>
+            <w:r>
+              <w:rPr>
+                <w:color w:val="1f1f1f"/>
+                <w:sz w:val="21"/>
+                <w:szCs w:val="21"/>
+                <w:highlight w:val="white"/>
+                <w:rtl w:val="0"/>
+              </w:rPr>
+              <w:t xml:space="preserve">The quality and reliability of the data</w:t>
+            </w:r>
+          </w:p>
+        </w:tc>
+      </w:tr>
+    </w:tbl>
+    <w:p>
+      <w:pPr>
+        <w:keepNext w:val="0"/>
+        <w:keepLines w:val="0"/>
+        <w:pageBreakBefore w:val="0"/>
+        <w:widowControl w:val="1"/>
+        <w:pBdr>
+          <w:top w:space="0" w:sz="0" w:val="nil"/>
+          <w:left w:space="0" w:sz="0" w:val="nil"/>
+          <w:bottom w:space="0" w:sz="0" w:val="nil"/>
+          <w:right w:space="0" w:sz="0" w:val="nil"/>
+          <w:between w:space="0" w:sz="0" w:val="nil"/>
+        </w:pBdr>
+        <w:shd w:fill="ffffff" w:val="clear"/>
+        <w:spacing w:after="0" w:before="0" w:line="276" w:lineRule="auto"/>
+        <w:ind w:left="0" w:right="0" w:firstLine="0"/>
+        <w:jc w:val="both"/>
+        <w:rPr>
+          <w:color w:val="333333"/>
+          <w:sz w:val="21"/>
+          <w:szCs w:val="21"/>
+          <w:highlight w:val="white"/>
+        </w:rPr>
+      </w:pPr>
+      <w:r>
+        <w:rPr>
+          <w:rtl w:val="0"/>
+        </w:rPr>
+      </w:r>
+    </w:p>
+    <w:p>
+      <w:pPr>
+        <w:shd w:fill="ffffff" w:val="clear"/>
+        <w:ind w:left="-900" w:firstLine="0"/>
+        <w:jc w:val="center"/>
+        <w:rPr>
+          <w:color w:val="333333"/>
+          <w:sz w:val="21"/>
+          <w:szCs w:val="21"/>
+          <w:highlight w:val="white"/>
+        </w:rPr>
+      </w:pPr>
+      <w:r>
+        <w:rPr>
+          <w:b w:val="1"/>
+          <w:color w:val="333333"/>
+          <w:sz w:val="33"/>
+          <w:szCs w:val="33"/>
+          <w:highlight w:val="white"/>
+          <w:rtl w:val="0"/>
+        </w:rPr>
+        <w:t xml:space="preserve">---------------------------------------------------------------------------------------------</w:t>
+      </w:r>
+      <w:r>
+        <w:rPr>
+          <w:rtl w:val="0"/>
+        </w:rPr>
+      </w:r>
+    </w:p>
+    <w:p>
+      <w:pPr>
+        <w:pStyle w:val="Heading2"/>
+        <w:keepNext w:val="0"/>
+        <w:keepLines w:val="0"/>
+        <w:pBdr>
+          <w:top w:color="auto" w:space="0" w:sz="0" w:val="none"/>
+          <w:left w:color="auto" w:space="0" w:sz="0" w:val="none"/>
+          <w:bottom w:color="auto" w:space="0" w:sz="0" w:val="none"/>
+          <w:right w:color="auto" w:space="0" w:sz="0" w:val="none"/>
+          <w:between w:color="auto" w:space="0" w:sz="0" w:val="none"/>
+        </w:pBdr>
+        <w:shd w:fill="ffffff" w:val="clear"/>
+        <w:spacing w:after="80" w:before="0" w:lineRule="auto"/>
+        <w:jc w:val="both"/>
+        <w:rPr>
+          <w:b w:val="1"/>
+          <w:color w:val="1f1f1f"/>
+          <w:sz w:val="28"/>
+          <w:szCs w:val="28"/>
+          <w:highlight w:val="white"/>
+        </w:rPr>
+      </w:pPr>
+      <w:bookmarkStart w:colFirst="0" w:colLast="0" w:name="_scu2l7vrifxw" w:id="43"/>
+      <w:bookmarkEnd w:id="43"/>
+      <w:r>
+        <w:rPr>
+          <w:rtl w:val="0"/>
+        </w:rPr>
+      </w:r>
+    </w:p>
+    <w:p>
+      <w:pPr>
+        <w:rPr/>
+      </w:pPr>
+      <w:r>
+        <w:rPr>
+          <w:rtl w:val="0"/>
+        </w:rPr>
+      </w:r>
+    </w:p>
+    <w:p>
+      <w:pPr>
+        <w:rPr/>
+      </w:pPr>
+      <w:r>
+        <w:rPr>
+          <w:rtl w:val="0"/>
+        </w:rPr>
+      </w:r>
+    </w:p>
+    <w:p>
+      <w:pPr>
+        <w:rPr/>
+      </w:pPr>
+      <w:r>
+        <w:rPr>
+          <w:rtl w:val="0"/>
+        </w:rPr>
+      </w:r>
+    </w:p>
+    <w:p>
+      <w:pPr>
+        <w:rPr/>
+      </w:pPr>
+      <w:r>
+        <w:rPr>
+          <w:rtl w:val="0"/>
+        </w:rPr>
+      </w:r>
+    </w:p>
+    <w:p>
+      <w:pPr>
+        <w:rPr/>
+      </w:pPr>
+      <w:r>
+        <w:rPr>
+          <w:rtl w:val="0"/>
+        </w:rPr>
+      </w:r>
+    </w:p>
+    <w:p>
+      <w:pPr>
+        <w:rPr/>
+      </w:pPr>
+      <w:r>
+        <w:rPr>
+          <w:rtl w:val="0"/>
+        </w:rPr>
+      </w:r>
+    </w:p>
+    <w:p>
+      <w:pPr>
+        <w:rPr/>
+      </w:pPr>
+      <w:r>
+        <w:rPr>
+          <w:rtl w:val="0"/>
+        </w:rPr>
+      </w:r>
+    </w:p>
+    <w:p>
+      <w:pPr>
+        <w:rPr/>
+      </w:pPr>
+      <w:r>
+        <w:rPr>
+          <w:rtl w:val="0"/>
+        </w:rPr>
+      </w:r>
+    </w:p>
+    <w:p>
+      <w:pPr>
+        <w:rPr/>
+      </w:pPr>
+      <w:r>
+        <w:rPr>
+          <w:rtl w:val="0"/>
+        </w:rPr>
+      </w:r>
+    </w:p>
+    <w:p>
+      <w:pPr>
+        <w:rPr/>
+      </w:pPr>
+      <w:r>
+        <w:rPr>
+          <w:rtl w:val="0"/>
+        </w:rPr>
+      </w:r>
+    </w:p>
+    <w:p>
+      <w:pPr>
+        <w:rPr/>
+      </w:pPr>
+      <w:r>
+        <w:rPr>
+          <w:rtl w:val="0"/>
+        </w:rPr>
+      </w:r>
+    </w:p>
+    <w:p>
+      <w:pPr>
+        <w:rPr/>
+      </w:pPr>
+      <w:r>
+        <w:rPr>
+          <w:rtl w:val="0"/>
+        </w:rPr>
+      </w:r>
+    </w:p>
+    <w:p>
+      <w:pPr>
+        <w:rPr/>
+      </w:pPr>
+      <w:r>
+        <w:rPr>
+          <w:rtl w:val="0"/>
+        </w:rPr>
+      </w:r>
+    </w:p>
+    <w:p>
+      <w:pPr>
+        <w:pStyle w:val="Heading2"/>
+        <w:keepNext w:val="0"/>
+        <w:keepLines w:val="0"/>
+        <w:pBdr>
+          <w:top w:color="auto" w:space="0" w:sz="0" w:val="none"/>
+          <w:left w:color="auto" w:space="0" w:sz="0" w:val="none"/>
+          <w:bottom w:color="auto" w:space="0" w:sz="0" w:val="none"/>
+          <w:right w:color="auto" w:space="0" w:sz="0" w:val="none"/>
+          <w:between w:color="auto" w:space="0" w:sz="0" w:val="none"/>
+        </w:pBdr>
+        <w:shd w:fill="ffffff" w:val="clear"/>
+        <w:spacing w:after="80" w:before="0" w:lineRule="auto"/>
+        <w:jc w:val="both"/>
+        <w:rPr>
+          <w:b w:val="1"/>
+          <w:color w:val="1f1f1f"/>
+          <w:sz w:val="28"/>
+          <w:szCs w:val="28"/>
+          <w:highlight w:val="white"/>
+        </w:rPr>
+      </w:pPr>
+      <w:bookmarkStart w:colFirst="0" w:colLast="0" w:name="_yb0tqo1a6n3b" w:id="44"/>
+      <w:bookmarkEnd w:id="44"/>
+      <w:r>
+        <w:rPr>
+          <w:b w:val="1"/>
+          <w:color w:val="1f1f1f"/>
+          <w:sz w:val="28"/>
+          <w:szCs w:val="28"/>
+          <w:highlight w:val="white"/>
+          <w:rtl w:val="0"/>
+        </w:rPr>
+        <w:t xml:space="preserve">Terms and definitions for Course 2, Module 2</w:t>
+      </w:r>
+    </w:p>
+    <w:p>
+      <w:pPr>
+        <w:shd w:fill="ffffff" w:val="clear"/>
+        <w:jc w:val="both"/>
+        <w:rPr>
+          <w:color w:val="1f1f1f"/>
+          <w:sz w:val="21"/>
+          <w:szCs w:val="21"/>
+          <w:highlight w:val="white"/>
+        </w:rPr>
+      </w:pPr>
+      <w:r>
+        <w:rPr>
+          <w:b w:val="1"/>
+          <w:color w:val="1f1f1f"/>
+          <w:sz w:val="21"/>
+          <w:szCs w:val="21"/>
+          <w:highlight w:val="white"/>
+          <w:rtl w:val="0"/>
+        </w:rPr>
+        <w:t xml:space="preserve">Algorithm: </w:t>
+      </w:r>
+      <w:r>
+        <w:rPr>
+          <w:color w:val="1f1f1f"/>
+          <w:sz w:val="21"/>
+          <w:szCs w:val="21"/>
+          <w:highlight w:val="white"/>
+          <w:rtl w:val="0"/>
+        </w:rPr>
+        <w:t xml:space="preserve">A process or set of rules followed for a specific task</w:t>
+      </w:r>
+    </w:p>
+    <w:p>
+      <w:pPr>
+        <w:shd w:fill="ffffff" w:val="clear"/>
+        <w:jc w:val="both"/>
+        <w:rPr>
+          <w:color w:val="1f1f1f"/>
+          <w:sz w:val="21"/>
+          <w:szCs w:val="21"/>
+          <w:highlight w:val="white"/>
+        </w:rPr>
+      </w:pPr>
+      <w:r>
+        <w:rPr>
+          <w:b w:val="1"/>
+          <w:color w:val="1f1f1f"/>
+          <w:sz w:val="21"/>
+          <w:szCs w:val="21"/>
+          <w:highlight w:val="white"/>
+          <w:rtl w:val="0"/>
+        </w:rPr>
+        <w:t xml:space="preserve">Big data:</w:t>
+      </w:r>
+      <w:r>
+        <w:rPr>
+          <w:color w:val="1f1f1f"/>
+          <w:sz w:val="21"/>
+          <w:szCs w:val="21"/>
+          <w:highlight w:val="white"/>
+          <w:rtl w:val="0"/>
+        </w:rPr>
+        <w:t xml:space="preserve"> Large, complex datasets typically involving long periods of time, which enable data analysts to address far-reaching business problems </w:t>
+      </w:r>
+    </w:p>
+    <w:p>
+      <w:pPr>
+        <w:shd w:fill="ffffff" w:val="clear"/>
+        <w:jc w:val="both"/>
+        <w:rPr>
+          <w:color w:val="1f1f1f"/>
+          <w:sz w:val="21"/>
+          <w:szCs w:val="21"/>
+          <w:highlight w:val="white"/>
+        </w:rPr>
+      </w:pPr>
+      <w:r>
+        <w:rPr>
+          <w:b w:val="1"/>
+          <w:color w:val="1f1f1f"/>
+          <w:sz w:val="21"/>
+          <w:szCs w:val="21"/>
+          <w:highlight w:val="white"/>
+          <w:rtl w:val="0"/>
+        </w:rPr>
+        <w:t xml:space="preserve">Dashboard: </w:t>
+      </w:r>
+      <w:r>
+        <w:rPr>
+          <w:color w:val="1f1f1f"/>
+          <w:sz w:val="21"/>
+          <w:szCs w:val="21"/>
+          <w:highlight w:val="white"/>
+          <w:rtl w:val="0"/>
+        </w:rPr>
+        <w:t xml:space="preserve">A tool that monitors live, incoming data</w:t>
+      </w:r>
+    </w:p>
+    <w:p>
+      <w:pPr>
+        <w:shd w:fill="ffffff" w:val="clear"/>
+        <w:jc w:val="both"/>
+        <w:rPr>
+          <w:color w:val="1f1f1f"/>
+          <w:sz w:val="21"/>
+          <w:szCs w:val="21"/>
+          <w:highlight w:val="white"/>
+        </w:rPr>
+      </w:pPr>
+      <w:r>
+        <w:rPr>
+          <w:b w:val="1"/>
+          <w:color w:val="1f1f1f"/>
+          <w:sz w:val="21"/>
+          <w:szCs w:val="21"/>
+          <w:highlight w:val="white"/>
+          <w:rtl w:val="0"/>
+        </w:rPr>
+        <w:t xml:space="preserve">Data-inspired decision-making:</w:t>
+      </w:r>
+      <w:r>
+        <w:rPr>
+          <w:color w:val="1f1f1f"/>
+          <w:sz w:val="21"/>
+          <w:szCs w:val="21"/>
+          <w:highlight w:val="white"/>
+          <w:rtl w:val="0"/>
+        </w:rPr>
+        <w:t xml:space="preserve"> The process of exploring different data sources to find out what they have in common</w:t>
+      </w:r>
+    </w:p>
+    <w:p>
+      <w:pPr>
+        <w:shd w:fill="ffffff" w:val="clear"/>
+        <w:jc w:val="both"/>
+        <w:rPr>
+          <w:color w:val="1f1f1f"/>
+          <w:sz w:val="21"/>
+          <w:szCs w:val="21"/>
+          <w:highlight w:val="white"/>
+        </w:rPr>
+      </w:pPr>
+      <w:r>
+        <w:rPr>
+          <w:b w:val="1"/>
+          <w:color w:val="1f1f1f"/>
+          <w:sz w:val="21"/>
+          <w:szCs w:val="21"/>
+          <w:highlight w:val="white"/>
+          <w:rtl w:val="0"/>
+        </w:rPr>
+        <w:t xml:space="preserve">Metric:</w:t>
+      </w:r>
+      <w:r>
+        <w:rPr>
+          <w:color w:val="1f1f1f"/>
+          <w:sz w:val="21"/>
+          <w:szCs w:val="21"/>
+          <w:highlight w:val="white"/>
+          <w:rtl w:val="0"/>
+        </w:rPr>
+        <w:t xml:space="preserve"> A single, quantifiable type of data that is used for measurement </w:t>
+      </w:r>
+    </w:p>
+    <w:p>
+      <w:pPr>
+        <w:shd w:fill="ffffff" w:val="clear"/>
+        <w:jc w:val="both"/>
+        <w:rPr>
+          <w:color w:val="1f1f1f"/>
+          <w:sz w:val="21"/>
+          <w:szCs w:val="21"/>
+          <w:highlight w:val="white"/>
+        </w:rPr>
+      </w:pPr>
+      <w:r>
+        <w:rPr>
+          <w:b w:val="1"/>
+          <w:color w:val="1f1f1f"/>
+          <w:sz w:val="21"/>
+          <w:szCs w:val="21"/>
+          <w:highlight w:val="white"/>
+          <w:rtl w:val="0"/>
+        </w:rPr>
+        <w:t xml:space="preserve">Metric goal: </w:t>
+      </w:r>
+      <w:r>
+        <w:rPr>
+          <w:color w:val="1f1f1f"/>
+          <w:sz w:val="21"/>
+          <w:szCs w:val="21"/>
+          <w:highlight w:val="white"/>
+          <w:rtl w:val="0"/>
+        </w:rPr>
+        <w:t xml:space="preserve">A measurable goal set by a company and evaluated using metrics</w:t>
+      </w:r>
+    </w:p>
+    <w:p>
+      <w:pPr>
+        <w:shd w:fill="ffffff" w:val="clear"/>
+        <w:jc w:val="both"/>
+        <w:rPr>
+          <w:color w:val="1f1f1f"/>
+          <w:sz w:val="21"/>
+          <w:szCs w:val="21"/>
+          <w:highlight w:val="white"/>
+        </w:rPr>
+      </w:pPr>
+      <w:r>
+        <w:rPr>
+          <w:b w:val="1"/>
+          <w:color w:val="1f1f1f"/>
+          <w:sz w:val="21"/>
+          <w:szCs w:val="21"/>
+          <w:highlight w:val="white"/>
+          <w:rtl w:val="0"/>
+        </w:rPr>
+        <w:t xml:space="preserve">Pivot chart: </w:t>
+      </w:r>
+      <w:r>
+        <w:rPr>
+          <w:color w:val="1f1f1f"/>
+          <w:sz w:val="21"/>
+          <w:szCs w:val="21"/>
+          <w:highlight w:val="white"/>
+          <w:rtl w:val="0"/>
+        </w:rPr>
+        <w:t xml:space="preserve">A chart created from the fields in a pivot table </w:t>
+      </w:r>
+    </w:p>
+    <w:p>
+      <w:pPr>
+        <w:shd w:fill="ffffff" w:val="clear"/>
+        <w:jc w:val="both"/>
+        <w:rPr>
+          <w:color w:val="1f1f1f"/>
+          <w:sz w:val="21"/>
+          <w:szCs w:val="21"/>
+          <w:highlight w:val="white"/>
+        </w:rPr>
+      </w:pPr>
+      <w:r>
+        <w:rPr>
+          <w:b w:val="1"/>
+          <w:color w:val="1f1f1f"/>
+          <w:sz w:val="21"/>
+          <w:szCs w:val="21"/>
+          <w:highlight w:val="white"/>
+          <w:rtl w:val="0"/>
+        </w:rPr>
+        <w:t xml:space="preserve">Pivot table: </w:t>
+      </w:r>
+      <w:r>
+        <w:rPr>
+          <w:color w:val="1f1f1f"/>
+          <w:sz w:val="21"/>
+          <w:szCs w:val="21"/>
+          <w:highlight w:val="white"/>
+          <w:rtl w:val="0"/>
+        </w:rPr>
+        <w:t xml:space="preserve">A data summarization tool used to sort, reorganize, group, count, total, or average data</w:t>
+      </w:r>
+    </w:p>
+    <w:p>
+      <w:pPr>
+        <w:shd w:fill="ffffff" w:val="clear"/>
+        <w:jc w:val="both"/>
+        <w:rPr>
+          <w:color w:val="1f1f1f"/>
+          <w:sz w:val="21"/>
+          <w:szCs w:val="21"/>
+          <w:highlight w:val="white"/>
+        </w:rPr>
+      </w:pPr>
+      <w:r>
+        <w:rPr>
+          <w:b w:val="1"/>
+          <w:color w:val="1f1f1f"/>
+          <w:sz w:val="21"/>
+          <w:szCs w:val="21"/>
+          <w:highlight w:val="white"/>
+          <w:rtl w:val="0"/>
+        </w:rPr>
+        <w:t xml:space="preserve">Problem types: </w:t>
+      </w:r>
+      <w:r>
+        <w:rPr>
+          <w:color w:val="1f1f1f"/>
+          <w:sz w:val="21"/>
+          <w:szCs w:val="21"/>
+          <w:highlight w:val="white"/>
+          <w:rtl w:val="0"/>
+        </w:rPr>
+        <w:t xml:space="preserve">The various problems that data analysts encounter, including categorizing things, discovering connections, finding patterns, identifying themes, making predictions, and spotting something unusual</w:t>
+      </w:r>
+    </w:p>
+    <w:p>
+      <w:pPr>
+        <w:shd w:fill="ffffff" w:val="clear"/>
+        <w:jc w:val="both"/>
+        <w:rPr>
+          <w:color w:val="1f1f1f"/>
+          <w:sz w:val="21"/>
+          <w:szCs w:val="21"/>
+          <w:highlight w:val="white"/>
+        </w:rPr>
+      </w:pPr>
+      <w:r>
+        <w:rPr>
+          <w:b w:val="1"/>
+          <w:color w:val="1f1f1f"/>
+          <w:sz w:val="21"/>
+          <w:szCs w:val="21"/>
+          <w:highlight w:val="white"/>
+          <w:rtl w:val="0"/>
+        </w:rPr>
+        <w:t xml:space="preserve">Qualitative data: </w:t>
+      </w:r>
+      <w:r>
+        <w:rPr>
+          <w:color w:val="1f1f1f"/>
+          <w:sz w:val="21"/>
+          <w:szCs w:val="21"/>
+          <w:highlight w:val="white"/>
+          <w:rtl w:val="0"/>
+        </w:rPr>
+        <w:t xml:space="preserve">A subjective and explanatory measure of a quality or characteristic</w:t>
+      </w:r>
+    </w:p>
+    <w:p>
+      <w:pPr>
+        <w:shd w:fill="ffffff" w:val="clear"/>
+        <w:jc w:val="both"/>
+        <w:rPr>
+          <w:color w:val="1f1f1f"/>
+          <w:sz w:val="21"/>
+          <w:szCs w:val="21"/>
+          <w:highlight w:val="white"/>
+        </w:rPr>
+      </w:pPr>
+      <w:r>
+        <w:rPr>
+          <w:b w:val="1"/>
+          <w:color w:val="1f1f1f"/>
+          <w:sz w:val="21"/>
+          <w:szCs w:val="21"/>
+          <w:highlight w:val="white"/>
+          <w:rtl w:val="0"/>
+        </w:rPr>
+        <w:t xml:space="preserve">Quantitative data: </w:t>
+      </w:r>
+      <w:r>
+        <w:rPr>
+          <w:color w:val="1f1f1f"/>
+          <w:sz w:val="21"/>
+          <w:szCs w:val="21"/>
+          <w:highlight w:val="white"/>
+          <w:rtl w:val="0"/>
+        </w:rPr>
+        <w:t xml:space="preserve">A specific and objective measure, such as a number, quantity, or range</w:t>
+      </w:r>
+    </w:p>
+    <w:p>
+      <w:pPr>
+        <w:shd w:fill="ffffff" w:val="clear"/>
+        <w:jc w:val="both"/>
+        <w:rPr>
+          <w:color w:val="1f1f1f"/>
+          <w:sz w:val="21"/>
+          <w:szCs w:val="21"/>
+          <w:highlight w:val="white"/>
+        </w:rPr>
+      </w:pPr>
+      <w:r>
+        <w:rPr>
+          <w:b w:val="1"/>
+          <w:color w:val="1f1f1f"/>
+          <w:sz w:val="21"/>
+          <w:szCs w:val="21"/>
+          <w:highlight w:val="white"/>
+          <w:rtl w:val="0"/>
+        </w:rPr>
+        <w:t xml:space="preserve">Report: </w:t>
+      </w:r>
+      <w:r>
+        <w:rPr>
+          <w:color w:val="1f1f1f"/>
+          <w:sz w:val="21"/>
+          <w:szCs w:val="21"/>
+          <w:highlight w:val="white"/>
+          <w:rtl w:val="0"/>
+        </w:rPr>
+        <w:t xml:space="preserve">A static collection of data periodically given to stakeholders </w:t>
+      </w:r>
+    </w:p>
+    <w:p>
+      <w:pPr>
+        <w:shd w:fill="ffffff" w:val="clear"/>
+        <w:jc w:val="both"/>
+        <w:rPr>
+          <w:color w:val="1f1f1f"/>
+          <w:sz w:val="21"/>
+          <w:szCs w:val="21"/>
+          <w:highlight w:val="white"/>
+        </w:rPr>
+      </w:pPr>
+      <w:r>
+        <w:rPr>
+          <w:b w:val="1"/>
+          <w:color w:val="1f1f1f"/>
+          <w:sz w:val="21"/>
+          <w:szCs w:val="21"/>
+          <w:highlight w:val="white"/>
+          <w:rtl w:val="0"/>
+        </w:rPr>
+        <w:t xml:space="preserve">Return on investment (ROI): </w:t>
+      </w:r>
+      <w:r>
+        <w:rPr>
+          <w:color w:val="1f1f1f"/>
+          <w:sz w:val="21"/>
+          <w:szCs w:val="21"/>
+          <w:highlight w:val="white"/>
+          <w:rtl w:val="0"/>
+        </w:rPr>
+        <w:t xml:space="preserve">A formula that uses the metrics of investment and profit to evaluate the success of an investment</w:t>
+      </w:r>
+    </w:p>
+    <w:p>
+      <w:pPr>
+        <w:shd w:fill="ffffff" w:val="clear"/>
+        <w:jc w:val="both"/>
+        <w:rPr>
+          <w:color w:val="1f1f1f"/>
+          <w:sz w:val="21"/>
+          <w:szCs w:val="21"/>
+          <w:highlight w:val="white"/>
+        </w:rPr>
+      </w:pPr>
+      <w:r>
+        <w:rPr>
+          <w:b w:val="1"/>
+          <w:color w:val="1f1f1f"/>
+          <w:sz w:val="21"/>
+          <w:szCs w:val="21"/>
+          <w:highlight w:val="white"/>
+          <w:rtl w:val="0"/>
+        </w:rPr>
+        <w:t xml:space="preserve">Revenue:</w:t>
+      </w:r>
+      <w:r>
+        <w:rPr>
+          <w:color w:val="1f1f1f"/>
+          <w:sz w:val="21"/>
+          <w:szCs w:val="21"/>
+          <w:highlight w:val="white"/>
+          <w:rtl w:val="0"/>
+        </w:rPr>
+        <w:t xml:space="preserve"> The total amount of income generated by the sale of goods or services </w:t>
+      </w:r>
+    </w:p>
+    <w:p>
+      <w:pPr>
+        <w:shd w:fill="ffffff" w:val="clear"/>
+        <w:jc w:val="both"/>
+        <w:rPr>
+          <w:color w:val="1f1f1f"/>
+          <w:sz w:val="21"/>
+          <w:szCs w:val="21"/>
+          <w:highlight w:val="white"/>
+        </w:rPr>
+      </w:pPr>
+      <w:r>
+        <w:rPr>
+          <w:b w:val="1"/>
+          <w:color w:val="1f1f1f"/>
+          <w:sz w:val="21"/>
+          <w:szCs w:val="21"/>
+          <w:highlight w:val="white"/>
+          <w:rtl w:val="0"/>
+        </w:rPr>
+        <w:t xml:space="preserve">Small data:</w:t>
+      </w:r>
+      <w:r>
+        <w:rPr>
+          <w:color w:val="1f1f1f"/>
+          <w:sz w:val="21"/>
+          <w:szCs w:val="21"/>
+          <w:highlight w:val="white"/>
+          <w:rtl w:val="0"/>
+        </w:rPr>
+        <w:t xml:space="preserve"> Small, specific data points typically involving a short period of time, which are useful for making day-to-day decisions</w:t>
+      </w:r>
+    </w:p>
+    <w:p>
+      <w:pPr>
+        <w:shd w:fill="ffffff" w:val="clear"/>
+        <w:jc w:val="both"/>
+        <w:rPr>
+          <w:color w:val="1f1f1f"/>
+          <w:sz w:val="21"/>
+          <w:szCs w:val="21"/>
+          <w:highlight w:val="white"/>
+        </w:rPr>
+      </w:pPr>
+      <w:r>
+        <w:rPr>
+          <w:rtl w:val="0"/>
+        </w:rPr>
+      </w:r>
+    </w:p>
+    <w:p>
+      <w:pPr>
+        <w:shd w:fill="ffffff" w:val="clear"/>
+        <w:jc w:val="both"/>
+        <w:rPr>
+          <w:color w:val="1f1f1f"/>
+          <w:sz w:val="21"/>
+          <w:szCs w:val="21"/>
+          <w:highlight w:val="white"/>
+        </w:rPr>
+      </w:pPr>
+      <w:r>
+        <w:rPr>
+          <w:rtl w:val="0"/>
+        </w:rPr>
+      </w:r>
+    </w:p>
+    <w:p>
+      <w:pPr>
+        <w:shd w:fill="ffffff" w:val="clear"/>
+        <w:jc w:val="both"/>
+        <w:rPr>
+          <w:color w:val="1f1f1f"/>
+          <w:sz w:val="21"/>
+          <w:szCs w:val="21"/>
+          <w:highlight w:val="white"/>
+        </w:rPr>
+      </w:pPr>
+      <w:r>
+        <w:rPr>
+          <w:rtl w:val="0"/>
+        </w:rPr>
+      </w:r>
+    </w:p>
+    <w:p>
+      <w:pPr>
+        <w:shd w:fill="ffffff" w:val="clear"/>
+        <w:jc w:val="both"/>
+        <w:rPr>
+          <w:color w:val="1f1f1f"/>
+          <w:sz w:val="21"/>
+          <w:szCs w:val="21"/>
+          <w:highlight w:val="white"/>
+        </w:rPr>
+      </w:pPr>
+      <w:r>
+        <w:rPr>
+          <w:rtl w:val="0"/>
+        </w:rPr>
+      </w:r>
+    </w:p>
+    <w:p>
+      <w:pPr>
+        <w:shd w:fill="ffffff" w:val="clear"/>
+        <w:jc w:val="both"/>
+        <w:rPr>
+          <w:color w:val="1f1f1f"/>
+          <w:sz w:val="21"/>
+          <w:szCs w:val="21"/>
+          <w:highlight w:val="white"/>
+        </w:rPr>
+      </w:pPr>
+      <w:r>
+        <w:rPr>
+          <w:rtl w:val="0"/>
+        </w:rPr>
+      </w:r>
+    </w:p>
+    <w:p>
+      <w:pPr>
+        <w:shd w:fill="ffffff" w:val="clear"/>
+        <w:jc w:val="both"/>
+        <w:rPr>
+          <w:color w:val="1f1f1f"/>
+          <w:sz w:val="21"/>
+          <w:szCs w:val="21"/>
+          <w:highlight w:val="white"/>
+        </w:rPr>
+      </w:pPr>
+      <w:r>
+        <w:rPr>
+          <w:rtl w:val="0"/>
+        </w:rPr>
+      </w:r>
+    </w:p>
+    <w:p>
+      <w:pPr>
+        <w:shd w:fill="ffffff" w:val="clear"/>
+        <w:jc w:val="both"/>
+        <w:rPr>
+          <w:color w:val="1f1f1f"/>
+          <w:sz w:val="21"/>
+          <w:szCs w:val="21"/>
+          <w:highlight w:val="white"/>
+        </w:rPr>
+      </w:pPr>
+      <w:r>
+        <w:rPr>
+          <w:rtl w:val="0"/>
+        </w:rPr>
+      </w:r>
+    </w:p>
+    <w:p>
+      <w:pPr>
+        <w:shd w:fill="ffffff" w:val="clear"/>
+        <w:jc w:val="both"/>
+        <w:rPr>
+          <w:color w:val="1f1f1f"/>
+          <w:sz w:val="21"/>
+          <w:szCs w:val="21"/>
+          <w:highlight w:val="white"/>
+        </w:rPr>
+      </w:pPr>
+      <w:r>
+        <w:rPr>
+          <w:rtl w:val="0"/>
+        </w:rPr>
+      </w:r>
+    </w:p>
+    <w:p>
+      <w:pPr>
+        <w:shd w:fill="ffffff" w:val="clear"/>
+        <w:ind w:left="-900" w:firstLine="0"/>
+        <w:jc w:val="center"/>
+        <w:rPr>
+          <w:b w:val="1"/>
+          <w:color w:val="333333"/>
+          <w:sz w:val="33"/>
+          <w:szCs w:val="33"/>
+          <w:highlight w:val="white"/>
+        </w:rPr>
+      </w:pPr>
+      <w:r>
+        <w:rPr>
+          <w:b w:val="1"/>
+          <w:color w:val="333333"/>
+          <w:sz w:val="33"/>
+          <w:szCs w:val="33"/>
+          <w:highlight w:val="white"/>
+          <w:rtl w:val="0"/>
+        </w:rPr>
+        <w:t xml:space="preserve">---------------------------------------------------------------------------------------------</w:t>
+      </w:r>
+    </w:p>
+    <w:p>
+      <w:pPr>
+        <w:shd w:fill="ffffff" w:val="clear"/>
+        <w:ind w:left="-900" w:firstLine="0"/>
+        <w:jc w:val="center"/>
+        <w:rPr>
+          <w:b w:val="1"/>
+          <w:color w:val="333333"/>
+          <w:sz w:val="33"/>
+          <w:szCs w:val="33"/>
+          <w:highlight w:val="white"/>
+        </w:rPr>
+      </w:pPr>
+      <w:r>
+        <w:rPr>
+          <w:rtl w:val="0"/>
+        </w:rPr>
+      </w:r>
+    </w:p>
+    <w:p>
+      <w:pPr>
+        <w:shd w:fill="ffffff" w:val="clear"/>
+        <w:ind w:left="-900" w:firstLine="0"/>
+        <w:jc w:val="center"/>
+        <w:rPr>
+          <w:b w:val="1"/>
+          <w:color w:val="333333"/>
+          <w:sz w:val="33"/>
+          <w:szCs w:val="33"/>
           <w:highlight w:val="white"/>
         </w:rPr>
       </w:pPr>
@@ -6780,6 +9803,120 @@
       </w:pPr>
       <w:rPr>
         <w:rFonts w:ascii="Arial" w:cs="Arial" w:eastAsia="Arial" w:hAnsi="Arial"/>
+        <w:color w:val="333333"/>
+        <w:sz w:val="21"/>
+        <w:szCs w:val="21"/>
+        <w:u w:val="none"/>
+      </w:rPr>
+    </w:lvl>
+    <w:lvl w:ilvl="1">
+      <w:start w:val="1"/>
+      <w:numFmt w:val="bullet"/>
+      <w:lvlText w:val="○"/>
+      <w:lvlJc w:val="left"/>
+      <w:pPr>
+        <w:ind w:left="1440" w:hanging="360"/>
+      </w:pPr>
+      <w:rPr>
+        <w:u w:val="none"/>
+      </w:rPr>
+    </w:lvl>
+    <w:lvl w:ilvl="2">
+      <w:start w:val="1"/>
+      <w:numFmt w:val="bullet"/>
+      <w:lvlText w:val="■"/>
+      <w:lvlJc w:val="left"/>
+      <w:pPr>
+        <w:ind w:left="2160" w:hanging="360"/>
+      </w:pPr>
+      <w:rPr>
+        <w:u w:val="none"/>
+      </w:rPr>
+    </w:lvl>
+    <w:lvl w:ilvl="3">
+      <w:start w:val="1"/>
+      <w:numFmt w:val="bullet"/>
+      <w:lvlText w:val="●"/>
+      <w:lvlJc w:val="left"/>
+      <w:pPr>
+        <w:ind w:left="2880" w:hanging="360"/>
+      </w:pPr>
+      <w:rPr>
+        <w:u w:val="none"/>
+      </w:rPr>
+    </w:lvl>
+    <w:lvl w:ilvl="4">
+      <w:start w:val="1"/>
+      <w:numFmt w:val="bullet"/>
+      <w:lvlText w:val="○"/>
+      <w:lvlJc w:val="left"/>
+      <w:pPr>
+        <w:ind w:left="3600" w:hanging="360"/>
+      </w:pPr>
+      <w:rPr>
+        <w:u w:val="none"/>
+      </w:rPr>
+    </w:lvl>
+    <w:lvl w:ilvl="5">
+      <w:start w:val="1"/>
+      <w:numFmt w:val="bullet"/>
+      <w:lvlText w:val="■"/>
+      <w:lvlJc w:val="left"/>
+      <w:pPr>
+        <w:ind w:left="4320" w:hanging="360"/>
+      </w:pPr>
+      <w:rPr>
+        <w:u w:val="none"/>
+      </w:rPr>
+    </w:lvl>
+    <w:lvl w:ilvl="6">
+      <w:start w:val="1"/>
+      <w:numFmt w:val="bullet"/>
+      <w:lvlText w:val="●"/>
+      <w:lvlJc w:val="left"/>
+      <w:pPr>
+        <w:ind w:left="5040" w:hanging="360"/>
+      </w:pPr>
+      <w:rPr>
+        <w:u w:val="none"/>
+      </w:rPr>
+    </w:lvl>
+    <w:lvl w:ilvl="7">
+      <w:start w:val="1"/>
+      <w:numFmt w:val="bullet"/>
+      <w:lvlText w:val="○"/>
+      <w:lvlJc w:val="left"/>
+      <w:pPr>
+        <w:ind w:left="5760" w:hanging="360"/>
+      </w:pPr>
+      <w:rPr>
+        <w:u w:val="none"/>
+      </w:rPr>
+    </w:lvl>
+    <w:lvl w:ilvl="8">
+      <w:start w:val="1"/>
+      <w:numFmt w:val="bullet"/>
+      <w:lvlText w:val="■"/>
+      <w:lvlJc w:val="left"/>
+      <w:pPr>
+        <w:ind w:left="6480" w:hanging="360"/>
+      </w:pPr>
+      <w:rPr>
+        <w:u w:val="none"/>
+      </w:rPr>
+    </w:lvl>
+  </w:abstractNum>
+  <w:abstractNum w:abstractNumId="3">
+    <w:lvl w:ilvl="0">
+      <w:start w:val="1"/>
+      <w:numFmt w:val="bullet"/>
+      <w:lvlText w:val="●"/>
+      <w:lvlJc w:val="left"/>
+      <w:pPr>
+        <w:ind w:left="720" w:hanging="360"/>
+      </w:pPr>
+      <w:rPr>
+        <w:rFonts w:ascii="Arial" w:cs="Arial" w:eastAsia="Arial" w:hAnsi="Arial"/>
         <w:color w:val="1f1f1f"/>
         <w:sz w:val="21"/>
         <w:szCs w:val="21"/>
@@ -6883,7 +10020,235 @@
       </w:rPr>
     </w:lvl>
   </w:abstractNum>
-  <w:abstractNum w:abstractNumId="3">
+  <w:abstractNum w:abstractNumId="4">
+    <w:lvl w:ilvl="0">
+      <w:start w:val="1"/>
+      <w:numFmt w:val="bullet"/>
+      <w:lvlText w:val="●"/>
+      <w:lvlJc w:val="left"/>
+      <w:pPr>
+        <w:ind w:left="720" w:hanging="360"/>
+      </w:pPr>
+      <w:rPr>
+        <w:rFonts w:ascii="Arial" w:cs="Arial" w:eastAsia="Arial" w:hAnsi="Arial"/>
+        <w:color w:val="1f1f1f"/>
+        <w:sz w:val="21"/>
+        <w:szCs w:val="21"/>
+        <w:u w:val="none"/>
+      </w:rPr>
+    </w:lvl>
+    <w:lvl w:ilvl="1">
+      <w:start w:val="1"/>
+      <w:numFmt w:val="bullet"/>
+      <w:lvlText w:val="○"/>
+      <w:lvlJc w:val="left"/>
+      <w:pPr>
+        <w:ind w:left="1440" w:hanging="360"/>
+      </w:pPr>
+      <w:rPr>
+        <w:u w:val="none"/>
+      </w:rPr>
+    </w:lvl>
+    <w:lvl w:ilvl="2">
+      <w:start w:val="1"/>
+      <w:numFmt w:val="bullet"/>
+      <w:lvlText w:val="■"/>
+      <w:lvlJc w:val="left"/>
+      <w:pPr>
+        <w:ind w:left="2160" w:hanging="360"/>
+      </w:pPr>
+      <w:rPr>
+        <w:u w:val="none"/>
+      </w:rPr>
+    </w:lvl>
+    <w:lvl w:ilvl="3">
+      <w:start w:val="1"/>
+      <w:numFmt w:val="bullet"/>
+      <w:lvlText w:val="●"/>
+      <w:lvlJc w:val="left"/>
+      <w:pPr>
+        <w:ind w:left="2880" w:hanging="360"/>
+      </w:pPr>
+      <w:rPr>
+        <w:u w:val="none"/>
+      </w:rPr>
+    </w:lvl>
+    <w:lvl w:ilvl="4">
+      <w:start w:val="1"/>
+      <w:numFmt w:val="bullet"/>
+      <w:lvlText w:val="○"/>
+      <w:lvlJc w:val="left"/>
+      <w:pPr>
+        <w:ind w:left="3600" w:hanging="360"/>
+      </w:pPr>
+      <w:rPr>
+        <w:u w:val="none"/>
+      </w:rPr>
+    </w:lvl>
+    <w:lvl w:ilvl="5">
+      <w:start w:val="1"/>
+      <w:numFmt w:val="bullet"/>
+      <w:lvlText w:val="■"/>
+      <w:lvlJc w:val="left"/>
+      <w:pPr>
+        <w:ind w:left="4320" w:hanging="360"/>
+      </w:pPr>
+      <w:rPr>
+        <w:u w:val="none"/>
+      </w:rPr>
+    </w:lvl>
+    <w:lvl w:ilvl="6">
+      <w:start w:val="1"/>
+      <w:numFmt w:val="bullet"/>
+      <w:lvlText w:val="●"/>
+      <w:lvlJc w:val="left"/>
+      <w:pPr>
+        <w:ind w:left="5040" w:hanging="360"/>
+      </w:pPr>
+      <w:rPr>
+        <w:u w:val="none"/>
+      </w:rPr>
+    </w:lvl>
+    <w:lvl w:ilvl="7">
+      <w:start w:val="1"/>
+      <w:numFmt w:val="bullet"/>
+      <w:lvlText w:val="○"/>
+      <w:lvlJc w:val="left"/>
+      <w:pPr>
+        <w:ind w:left="5760" w:hanging="360"/>
+      </w:pPr>
+      <w:rPr>
+        <w:u w:val="none"/>
+      </w:rPr>
+    </w:lvl>
+    <w:lvl w:ilvl="8">
+      <w:start w:val="1"/>
+      <w:numFmt w:val="bullet"/>
+      <w:lvlText w:val="■"/>
+      <w:lvlJc w:val="left"/>
+      <w:pPr>
+        <w:ind w:left="6480" w:hanging="360"/>
+      </w:pPr>
+      <w:rPr>
+        <w:u w:val="none"/>
+      </w:rPr>
+    </w:lvl>
+  </w:abstractNum>
+  <w:abstractNum w:abstractNumId="5">
+    <w:lvl w:ilvl="0">
+      <w:start w:val="1"/>
+      <w:numFmt w:val="bullet"/>
+      <w:lvlText w:val="●"/>
+      <w:lvlJc w:val="left"/>
+      <w:pPr>
+        <w:ind w:left="720" w:hanging="360"/>
+      </w:pPr>
+      <w:rPr>
+        <w:rFonts w:ascii="Arial" w:cs="Arial" w:eastAsia="Arial" w:hAnsi="Arial"/>
+        <w:color w:val="1f1f1f"/>
+        <w:sz w:val="21"/>
+        <w:szCs w:val="21"/>
+        <w:u w:val="none"/>
+      </w:rPr>
+    </w:lvl>
+    <w:lvl w:ilvl="1">
+      <w:start w:val="1"/>
+      <w:numFmt w:val="bullet"/>
+      <w:lvlText w:val="○"/>
+      <w:lvlJc w:val="left"/>
+      <w:pPr>
+        <w:ind w:left="1440" w:hanging="360"/>
+      </w:pPr>
+      <w:rPr>
+        <w:u w:val="none"/>
+      </w:rPr>
+    </w:lvl>
+    <w:lvl w:ilvl="2">
+      <w:start w:val="1"/>
+      <w:numFmt w:val="bullet"/>
+      <w:lvlText w:val="■"/>
+      <w:lvlJc w:val="left"/>
+      <w:pPr>
+        <w:ind w:left="2160" w:hanging="360"/>
+      </w:pPr>
+      <w:rPr>
+        <w:u w:val="none"/>
+      </w:rPr>
+    </w:lvl>
+    <w:lvl w:ilvl="3">
+      <w:start w:val="1"/>
+      <w:numFmt w:val="bullet"/>
+      <w:lvlText w:val="●"/>
+      <w:lvlJc w:val="left"/>
+      <w:pPr>
+        <w:ind w:left="2880" w:hanging="360"/>
+      </w:pPr>
+      <w:rPr>
+        <w:u w:val="none"/>
+      </w:rPr>
+    </w:lvl>
+    <w:lvl w:ilvl="4">
+      <w:start w:val="1"/>
+      <w:numFmt w:val="bullet"/>
+      <w:lvlText w:val="○"/>
+      <w:lvlJc w:val="left"/>
+      <w:pPr>
+        <w:ind w:left="3600" w:hanging="360"/>
+      </w:pPr>
+      <w:rPr>
+        <w:u w:val="none"/>
+      </w:rPr>
+    </w:lvl>
+    <w:lvl w:ilvl="5">
+      <w:start w:val="1"/>
+      <w:numFmt w:val="bullet"/>
+      <w:lvlText w:val="■"/>
+      <w:lvlJc w:val="left"/>
+      <w:pPr>
+        <w:ind w:left="4320" w:hanging="360"/>
+      </w:pPr>
+      <w:rPr>
+        <w:u w:val="none"/>
+      </w:rPr>
+    </w:lvl>
+    <w:lvl w:ilvl="6">
+      <w:start w:val="1"/>
+      <w:numFmt w:val="bullet"/>
+      <w:lvlText w:val="●"/>
+      <w:lvlJc w:val="left"/>
+      <w:pPr>
+        <w:ind w:left="5040" w:hanging="360"/>
+      </w:pPr>
+      <w:rPr>
+        <w:u w:val="none"/>
+      </w:rPr>
+    </w:lvl>
+    <w:lvl w:ilvl="7">
+      <w:start w:val="1"/>
+      <w:numFmt w:val="bullet"/>
+      <w:lvlText w:val="○"/>
+      <w:lvlJc w:val="left"/>
+      <w:pPr>
+        <w:ind w:left="5760" w:hanging="360"/>
+      </w:pPr>
+      <w:rPr>
+        <w:u w:val="none"/>
+      </w:rPr>
+    </w:lvl>
+    <w:lvl w:ilvl="8">
+      <w:start w:val="1"/>
+      <w:numFmt w:val="bullet"/>
+      <w:lvlText w:val="■"/>
+      <w:lvlJc w:val="left"/>
+      <w:pPr>
+        <w:ind w:left="6480" w:hanging="360"/>
+      </w:pPr>
+      <w:rPr>
+        <w:u w:val="none"/>
+      </w:rPr>
+    </w:lvl>
+  </w:abstractNum>
+  <w:abstractNum w:abstractNumId="6">
     <w:lvl w:ilvl="0">
       <w:start w:val="1"/>
       <w:numFmt w:val="bullet"/>
@@ -6997,7 +10362,7 @@
       </w:rPr>
     </w:lvl>
   </w:abstractNum>
-  <w:abstractNum w:abstractNumId="4">
+  <w:abstractNum w:abstractNumId="7">
     <w:lvl w:ilvl="0">
       <w:start w:val="1"/>
       <w:numFmt w:val="bullet"/>
@@ -7122,6 +10487,15 @@
   </w:num>
   <w:num w:numId="4">
     <w:abstractNumId w:val="4"/>
+  </w:num>
+  <w:num w:numId="5">
+    <w:abstractNumId w:val="5"/>
+  </w:num>
+  <w:num w:numId="6">
+    <w:abstractNumId w:val="6"/>
+  </w:num>
+  <w:num w:numId="7">
+    <w:abstractNumId w:val="7"/>
   </w:num>
 </w:numbering>
 </file>
@@ -7280,6 +10654,32 @@
     </w:rPr>
   </w:style>
   <w:style w:type="table" w:styleId="Table1">
+    <w:basedOn w:val="TableNormal"/>
+    <w:tblPr>
+      <w:tblStyleRowBandSize w:val="1"/>
+      <w:tblStyleColBandSize w:val="1"/>
+      <w:tblCellMar>
+        <w:top w:w="100.0" w:type="dxa"/>
+        <w:left w:w="100.0" w:type="dxa"/>
+        <w:bottom w:w="100.0" w:type="dxa"/>
+        <w:right w:w="100.0" w:type="dxa"/>
+      </w:tblCellMar>
+    </w:tblPr>
+  </w:style>
+  <w:style w:type="table" w:styleId="Table2">
+    <w:basedOn w:val="TableNormal"/>
+    <w:tblPr>
+      <w:tblStyleRowBandSize w:val="1"/>
+      <w:tblStyleColBandSize w:val="1"/>
+      <w:tblCellMar>
+        <w:top w:w="100.0" w:type="dxa"/>
+        <w:left w:w="100.0" w:type="dxa"/>
+        <w:bottom w:w="100.0" w:type="dxa"/>
+        <w:right w:w="100.0" w:type="dxa"/>
+      </w:tblCellMar>
+    </w:tblPr>
+  </w:style>
+  <w:style w:type="table" w:styleId="Table3">
     <w:basedOn w:val="TableNormal"/>
     <w:tblPr>
       <w:tblStyleRowBandSize w:val="1"/>

</xml_diff>